<commit_message>
Rerun Apr 25 results with updated graphs and added into results folder
</commit_message>
<xml_diff>
--- a/To Do.docx
+++ b/To Do.docx
@@ -184,7 +184,7 @@
           <w:sz w:val="28"/>
           <w:szCs w:val="28"/>
         </w:rPr>
-        <w:t>2D Data</w:t>
+        <w:t>Simulation</w:t>
       </w:r>
     </w:p>
     <w:p>
@@ -208,7 +208,173 @@
           <w:sz w:val="28"/>
           <w:szCs w:val="28"/>
         </w:rPr>
-        <w:t>Simulation</w:t>
+        <w:t>Experimental results (if this works)</w:t>
+      </w:r>
+    </w:p>
+    <w:p>
+      <w:pPr>
+        <w:pStyle w:val="ListParagraph"/>
+        <w:numPr>
+          <w:ilvl w:val="1"/>
+          <w:numId w:val="3"/>
+        </w:numPr>
+        <w:rPr>
+          <w:b/>
+          <w:bCs/>
+          <w:sz w:val="28"/>
+          <w:szCs w:val="28"/>
+        </w:rPr>
+      </w:pPr>
+      <w:r>
+        <w:rPr>
+          <w:b/>
+          <w:bCs/>
+          <w:sz w:val="28"/>
+          <w:szCs w:val="28"/>
+        </w:rPr>
+        <w:t>Future Works</w:t>
+      </w:r>
+    </w:p>
+    <w:p>
+      <w:pPr>
+        <w:pStyle w:val="ListParagraph"/>
+        <w:numPr>
+          <w:ilvl w:val="0"/>
+          <w:numId w:val="3"/>
+        </w:numPr>
+        <w:rPr>
+          <w:b/>
+          <w:bCs/>
+          <w:sz w:val="28"/>
+          <w:szCs w:val="28"/>
+        </w:rPr>
+      </w:pPr>
+      <w:r>
+        <w:rPr>
+          <w:b/>
+          <w:bCs/>
+          <w:sz w:val="28"/>
+          <w:szCs w:val="28"/>
+        </w:rPr>
+        <w:t>Coding:</w:t>
+      </w:r>
+    </w:p>
+    <w:p>
+      <w:pPr>
+        <w:pStyle w:val="ListParagraph"/>
+        <w:numPr>
+          <w:ilvl w:val="1"/>
+          <w:numId w:val="3"/>
+        </w:numPr>
+        <w:rPr>
+          <w:b/>
+          <w:bCs/>
+          <w:strike/>
+          <w:sz w:val="28"/>
+          <w:szCs w:val="28"/>
+        </w:rPr>
+      </w:pPr>
+      <w:r>
+        <w:rPr>
+          <w:b/>
+          <w:bCs/>
+          <w:strike/>
+          <w:sz w:val="28"/>
+          <w:szCs w:val="28"/>
+        </w:rPr>
+        <w:t>-1 to 1 scaling</w:t>
+      </w:r>
+    </w:p>
+    <w:p>
+      <w:pPr>
+        <w:pStyle w:val="ListParagraph"/>
+        <w:numPr>
+          <w:ilvl w:val="1"/>
+          <w:numId w:val="3"/>
+        </w:numPr>
+        <w:rPr>
+          <w:b/>
+          <w:bCs/>
+          <w:strike/>
+          <w:sz w:val="28"/>
+          <w:szCs w:val="28"/>
+        </w:rPr>
+      </w:pPr>
+      <w:r>
+        <w:rPr>
+          <w:b/>
+          <w:bCs/>
+          <w:strike/>
+          <w:sz w:val="28"/>
+          <w:szCs w:val="28"/>
+        </w:rPr>
+        <w:t>Initialize weight w/ DMD</w:t>
+      </w:r>
+    </w:p>
+    <w:p>
+      <w:pPr>
+        <w:pStyle w:val="ListParagraph"/>
+        <w:numPr>
+          <w:ilvl w:val="1"/>
+          <w:numId w:val="3"/>
+        </w:numPr>
+        <w:rPr>
+          <w:b/>
+          <w:bCs/>
+          <w:sz w:val="28"/>
+          <w:szCs w:val="28"/>
+        </w:rPr>
+      </w:pPr>
+      <w:r>
+        <w:rPr>
+          <w:b/>
+          <w:bCs/>
+          <w:sz w:val="28"/>
+          <w:szCs w:val="28"/>
+        </w:rPr>
+        <w:t>Callback</w:t>
+      </w:r>
+      <w:r>
+        <w:rPr>
+          <w:b/>
+          <w:bCs/>
+          <w:sz w:val="28"/>
+          <w:szCs w:val="28"/>
+        </w:rPr>
+        <w:t xml:space="preserve"> for Hyperband (Today)</w:t>
+      </w:r>
+      <w:r>
+        <w:rPr>
+          <w:b/>
+          <w:bCs/>
+          <w:sz w:val="28"/>
+          <w:szCs w:val="28"/>
+        </w:rPr>
+        <w:t xml:space="preserve"> (Doesn’t work atm, not worth investing time)</w:t>
+      </w:r>
+    </w:p>
+    <w:p>
+      <w:pPr>
+        <w:pStyle w:val="ListParagraph"/>
+        <w:numPr>
+          <w:ilvl w:val="1"/>
+          <w:numId w:val="3"/>
+        </w:numPr>
+        <w:rPr>
+          <w:b/>
+          <w:bCs/>
+          <w:sz w:val="28"/>
+          <w:szCs w:val="28"/>
+        </w:rPr>
+      </w:pPr>
+      <w:r>
+        <w:rPr>
+          <w:b/>
+          <w:bCs/>
+          <w:sz w:val="28"/>
+          <w:szCs w:val="28"/>
+        </w:rPr>
+        <w:t>Exploit initial champ NN structure</w:t>
       </w:r>
     </w:p>
     <w:p>
@@ -232,7 +398,136 @@
           <w:sz w:val="28"/>
           <w:szCs w:val="28"/>
         </w:rPr>
-        <w:t>Experimental results (if this works)</w:t>
+        <w:t>HP Param</w:t>
+      </w:r>
+      <w:r>
+        <w:rPr>
+          <w:b/>
+          <w:bCs/>
+          <w:sz w:val="28"/>
+          <w:szCs w:val="28"/>
+        </w:rPr>
+        <w:t xml:space="preserve"> (Sriram)</w:t>
+      </w:r>
+    </w:p>
+    <w:p>
+      <w:pPr>
+        <w:pStyle w:val="ListParagraph"/>
+        <w:numPr>
+          <w:ilvl w:val="3"/>
+          <w:numId w:val="3"/>
+        </w:numPr>
+        <w:rPr>
+          <w:b/>
+          <w:bCs/>
+          <w:sz w:val="28"/>
+          <w:szCs w:val="28"/>
+        </w:rPr>
+      </w:pPr>
+      <w:r>
+        <w:rPr>
+          <w:b/>
+          <w:bCs/>
+          <w:sz w:val="28"/>
+          <w:szCs w:val="28"/>
+        </w:rPr>
+        <w:t>Epoch (Max 10,000 – Good)</w:t>
+      </w:r>
+    </w:p>
+    <w:p>
+      <w:pPr>
+        <w:pStyle w:val="ListParagraph"/>
+        <w:numPr>
+          <w:ilvl w:val="3"/>
+          <w:numId w:val="3"/>
+        </w:numPr>
+        <w:rPr>
+          <w:b/>
+          <w:bCs/>
+          <w:sz w:val="28"/>
+          <w:szCs w:val="28"/>
+        </w:rPr>
+      </w:pPr>
+      <w:r>
+        <w:rPr>
+          <w:b/>
+          <w:bCs/>
+          <w:sz w:val="28"/>
+          <w:szCs w:val="28"/>
+        </w:rPr>
+        <w:t>Loss Weights</w:t>
+      </w:r>
+    </w:p>
+    <w:p>
+      <w:pPr>
+        <w:pStyle w:val="ListParagraph"/>
+        <w:numPr>
+          <w:ilvl w:val="3"/>
+          <w:numId w:val="3"/>
+        </w:numPr>
+        <w:rPr>
+          <w:b/>
+          <w:bCs/>
+          <w:sz w:val="28"/>
+          <w:szCs w:val="28"/>
+        </w:rPr>
+      </w:pPr>
+      <w:r>
+        <w:rPr>
+          <w:b/>
+          <w:bCs/>
+          <w:sz w:val="28"/>
+          <w:szCs w:val="28"/>
+        </w:rPr>
+        <w:t>Layer</w:t>
+      </w:r>
+    </w:p>
+    <w:p>
+      <w:pPr>
+        <w:pStyle w:val="ListParagraph"/>
+        <w:numPr>
+          <w:ilvl w:val="4"/>
+          <w:numId w:val="3"/>
+        </w:numPr>
+        <w:rPr>
+          <w:b/>
+          <w:bCs/>
+          <w:sz w:val="28"/>
+          <w:szCs w:val="28"/>
+        </w:rPr>
+      </w:pPr>
+      <w:r>
+        <w:rPr>
+          <w:b/>
+          <w:bCs/>
+          <w:sz w:val="28"/>
+          <w:szCs w:val="28"/>
+        </w:rPr>
+        <w:t>Exploding &amp; Contracting (Define # of layers)</w:t>
+      </w:r>
+    </w:p>
+    <w:p>
+      <w:pPr>
+        <w:pStyle w:val="ListParagraph"/>
+        <w:numPr>
+          <w:ilvl w:val="3"/>
+          <w:numId w:val="3"/>
+        </w:numPr>
+        <w:rPr>
+          <w:b/>
+          <w:bCs/>
+          <w:sz w:val="28"/>
+          <w:szCs w:val="28"/>
+        </w:rPr>
+      </w:pPr>
+      <w:r>
+        <w:rPr>
+          <w:b/>
+          <w:bCs/>
+          <w:sz w:val="28"/>
+          <w:szCs w:val="28"/>
+        </w:rPr>
+        <w:t>Learning Rate (1e-4)</w:t>
       </w:r>
     </w:p>
     <w:p>
@@ -245,42 +540,20 @@
         <w:rPr>
           <w:b/>
           <w:bCs/>
-          <w:sz w:val="28"/>
-          <w:szCs w:val="28"/>
-        </w:rPr>
-      </w:pPr>
-      <w:r>
-        <w:rPr>
-          <w:b/>
-          <w:bCs/>
-          <w:sz w:val="28"/>
-          <w:szCs w:val="28"/>
-        </w:rPr>
-        <w:t>Future Works</w:t>
-      </w:r>
-    </w:p>
-    <w:p>
-      <w:pPr>
-        <w:pStyle w:val="ListParagraph"/>
-        <w:numPr>
-          <w:ilvl w:val="0"/>
-          <w:numId w:val="3"/>
-        </w:numPr>
-        <w:rPr>
-          <w:b/>
-          <w:bCs/>
-          <w:sz w:val="28"/>
-          <w:szCs w:val="28"/>
-        </w:rPr>
-      </w:pPr>
-      <w:r>
-        <w:rPr>
-          <w:b/>
-          <w:bCs/>
-          <w:sz w:val="28"/>
-          <w:szCs w:val="28"/>
-        </w:rPr>
-        <w:t>Coding:</w:t>
+          <w:strike/>
+          <w:sz w:val="28"/>
+          <w:szCs w:val="28"/>
+        </w:rPr>
+      </w:pPr>
+      <w:r>
+        <w:rPr>
+          <w:b/>
+          <w:bCs/>
+          <w:strike/>
+          <w:sz w:val="28"/>
+          <w:szCs w:val="28"/>
+        </w:rPr>
+        <w:t>Augment data and on NN structure (Dakota)</w:t>
       </w:r>
     </w:p>
     <w:p>
@@ -304,7 +577,90 @@
           <w:sz w:val="28"/>
           <w:szCs w:val="28"/>
         </w:rPr>
-        <w:t>-1 to 1 scaling</w:t>
+        <w:t>Prediction on experimental data</w:t>
+      </w:r>
+      <w:r>
+        <w:rPr>
+          <w:b/>
+          <w:bCs/>
+          <w:sz w:val="28"/>
+          <w:szCs w:val="28"/>
+        </w:rPr>
+        <w:t xml:space="preserve"> (Sriram) </w:t>
+      </w:r>
+    </w:p>
+    <w:p>
+      <w:pPr>
+        <w:pStyle w:val="ListParagraph"/>
+        <w:numPr>
+          <w:ilvl w:val="2"/>
+          <w:numId w:val="3"/>
+        </w:numPr>
+        <w:rPr>
+          <w:b/>
+          <w:bCs/>
+          <w:sz w:val="28"/>
+          <w:szCs w:val="28"/>
+        </w:rPr>
+      </w:pPr>
+      <w:r>
+        <w:rPr>
+          <w:b/>
+          <w:bCs/>
+          <w:sz w:val="28"/>
+          <w:szCs w:val="28"/>
+        </w:rPr>
+        <w:t>Test Stand</w:t>
+      </w:r>
+    </w:p>
+    <w:p>
+      <w:pPr>
+        <w:pStyle w:val="ListParagraph"/>
+        <w:numPr>
+          <w:ilvl w:val="2"/>
+          <w:numId w:val="3"/>
+        </w:numPr>
+        <w:rPr>
+          <w:b/>
+          <w:bCs/>
+          <w:strike/>
+          <w:sz w:val="28"/>
+          <w:szCs w:val="28"/>
+        </w:rPr>
+      </w:pPr>
+      <w:r>
+        <w:rPr>
+          <w:b/>
+          <w:bCs/>
+          <w:strike/>
+          <w:sz w:val="28"/>
+          <w:szCs w:val="28"/>
+        </w:rPr>
+        <w:t>Mulch</w:t>
+      </w:r>
+    </w:p>
+    <w:p>
+      <w:pPr>
+        <w:pStyle w:val="ListParagraph"/>
+        <w:numPr>
+          <w:ilvl w:val="2"/>
+          <w:numId w:val="3"/>
+        </w:numPr>
+        <w:rPr>
+          <w:b/>
+          <w:bCs/>
+          <w:sz w:val="28"/>
+          <w:szCs w:val="28"/>
+        </w:rPr>
+      </w:pPr>
+      <w:r>
+        <w:rPr>
+          <w:b/>
+          <w:bCs/>
+          <w:sz w:val="28"/>
+          <w:szCs w:val="28"/>
+        </w:rPr>
+        <w:t>Pebbles</w:t>
       </w:r>
     </w:p>
     <w:p>
@@ -317,6 +673,39 @@
         <w:rPr>
           <w:b/>
           <w:bCs/>
+          <w:sz w:val="28"/>
+          <w:szCs w:val="28"/>
+        </w:rPr>
+      </w:pPr>
+      <w:r>
+        <w:rPr>
+          <w:b/>
+          <w:bCs/>
+          <w:sz w:val="28"/>
+          <w:szCs w:val="28"/>
+        </w:rPr>
+        <w:t>Champ</w:t>
+      </w:r>
+      <w:r>
+        <w:rPr>
+          <w:b/>
+          <w:bCs/>
+          <w:sz w:val="28"/>
+          <w:szCs w:val="28"/>
+        </w:rPr>
+        <w:t xml:space="preserve"> (Andrew)</w:t>
+      </w:r>
+    </w:p>
+    <w:p>
+      <w:pPr>
+        <w:pStyle w:val="ListParagraph"/>
+        <w:numPr>
+          <w:ilvl w:val="2"/>
+          <w:numId w:val="3"/>
+        </w:numPr>
+        <w:rPr>
+          <w:b/>
+          <w:bCs/>
           <w:strike/>
           <w:sz w:val="28"/>
           <w:szCs w:val="28"/>
@@ -330,7 +719,173 @@
           <w:sz w:val="28"/>
           <w:szCs w:val="28"/>
         </w:rPr>
-        <w:t>Initialize weight w/ DMD</w:t>
+        <w:t>Split in train and validation and test</w:t>
+      </w:r>
+    </w:p>
+    <w:p>
+      <w:pPr>
+        <w:pStyle w:val="ListParagraph"/>
+        <w:numPr>
+          <w:ilvl w:val="2"/>
+          <w:numId w:val="3"/>
+        </w:numPr>
+        <w:rPr>
+          <w:b/>
+          <w:bCs/>
+          <w:sz w:val="28"/>
+          <w:szCs w:val="28"/>
+        </w:rPr>
+      </w:pPr>
+      <w:r>
+        <w:rPr>
+          <w:b/>
+          <w:bCs/>
+          <w:sz w:val="28"/>
+          <w:szCs w:val="28"/>
+        </w:rPr>
+        <w:t>Run on more dataset</w:t>
+      </w:r>
+    </w:p>
+    <w:p>
+      <w:pPr>
+        <w:pStyle w:val="ListParagraph"/>
+        <w:numPr>
+          <w:ilvl w:val="2"/>
+          <w:numId w:val="3"/>
+        </w:numPr>
+        <w:rPr>
+          <w:b/>
+          <w:bCs/>
+          <w:sz w:val="28"/>
+          <w:szCs w:val="28"/>
+        </w:rPr>
+      </w:pPr>
+      <w:r>
+        <w:rPr>
+          <w:b/>
+          <w:bCs/>
+          <w:sz w:val="28"/>
+          <w:szCs w:val="28"/>
+        </w:rPr>
+        <w:t>If poor results w/ varying speed  (but not explicitly stated in states), write code to parse speed and append to df</w:t>
+      </w:r>
+    </w:p>
+    <w:p>
+      <w:pPr>
+        <w:pStyle w:val="ListParagraph"/>
+        <w:numPr>
+          <w:ilvl w:val="2"/>
+          <w:numId w:val="3"/>
+        </w:numPr>
+        <w:rPr>
+          <w:b/>
+          <w:bCs/>
+          <w:sz w:val="28"/>
+          <w:szCs w:val="28"/>
+        </w:rPr>
+      </w:pPr>
+      <w:r>
+        <w:rPr>
+          <w:b/>
+          <w:bCs/>
+          <w:sz w:val="28"/>
+          <w:szCs w:val="28"/>
+        </w:rPr>
+        <w:t xml:space="preserve">Run </w:t>
+      </w:r>
+    </w:p>
+    <w:p>
+      <w:pPr>
+        <w:pStyle w:val="ListParagraph"/>
+        <w:numPr>
+          <w:ilvl w:val="3"/>
+          <w:numId w:val="3"/>
+        </w:numPr>
+        <w:rPr>
+          <w:b/>
+          <w:bCs/>
+          <w:sz w:val="28"/>
+          <w:szCs w:val="28"/>
+        </w:rPr>
+      </w:pPr>
+      <w:r>
+        <w:rPr>
+          <w:b/>
+          <w:bCs/>
+          <w:sz w:val="28"/>
+          <w:szCs w:val="28"/>
+        </w:rPr>
+        <w:t>Look into 3 states</w:t>
+      </w:r>
+      <w:r>
+        <w:rPr>
+          <w:b/>
+          <w:bCs/>
+          <w:sz w:val="28"/>
+          <w:szCs w:val="28"/>
+        </w:rPr>
+        <w:t xml:space="preserve"> </w:t>
+      </w:r>
+      <w:r>
+        <w:rPr>
+          <w:b/>
+          <w:bCs/>
+          <w:sz w:val="28"/>
+          <w:szCs w:val="28"/>
+        </w:rPr>
+        <w:sym w:font="Wingdings" w:char="F0E0"/>
+      </w:r>
+      <w:r>
+        <w:rPr>
+          <w:b/>
+          <w:bCs/>
+          <w:sz w:val="28"/>
+          <w:szCs w:val="28"/>
+        </w:rPr>
+        <w:t xml:space="preserve"> 6 states</w:t>
+      </w:r>
+    </w:p>
+    <w:p>
+      <w:pPr>
+        <w:pStyle w:val="ListParagraph"/>
+        <w:numPr>
+          <w:ilvl w:val="3"/>
+          <w:numId w:val="3"/>
+        </w:numPr>
+        <w:rPr>
+          <w:b/>
+          <w:bCs/>
+          <w:sz w:val="28"/>
+          <w:szCs w:val="28"/>
+        </w:rPr>
+      </w:pPr>
+      <w:r>
+        <w:rPr>
+          <w:b/>
+          <w:bCs/>
+          <w:sz w:val="28"/>
+          <w:szCs w:val="28"/>
+        </w:rPr>
+        <w:lastRenderedPageBreak/>
+        <w:t xml:space="preserve">Grab 1 single data for </w:t>
+      </w:r>
+      <w:r>
+        <w:rPr>
+          <w:b/>
+          <w:bCs/>
+          <w:sz w:val="28"/>
+          <w:szCs w:val="28"/>
+        </w:rPr>
+        <w:t>1 ground parameter</w:t>
+      </w:r>
+      <w:r>
+        <w:rPr>
+          <w:b/>
+          <w:bCs/>
+          <w:sz w:val="28"/>
+          <w:szCs w:val="28"/>
+        </w:rPr>
+        <w:t xml:space="preserve"> for 1 gait motion</w:t>
       </w:r>
     </w:p>
     <w:p>
@@ -354,49 +909,7 @@
           <w:sz w:val="28"/>
           <w:szCs w:val="28"/>
         </w:rPr>
-        <w:t>Callback</w:t>
-      </w:r>
-      <w:r>
-        <w:rPr>
-          <w:b/>
-          <w:bCs/>
-          <w:sz w:val="28"/>
-          <w:szCs w:val="28"/>
-        </w:rPr>
-        <w:t xml:space="preserve"> for Hyperband (Today)</w:t>
-      </w:r>
-      <w:r>
-        <w:rPr>
-          <w:b/>
-          <w:bCs/>
-          <w:sz w:val="28"/>
-          <w:szCs w:val="28"/>
-        </w:rPr>
-        <w:t xml:space="preserve"> (Doesn’t work atm, not worth investing time)</w:t>
-      </w:r>
-    </w:p>
-    <w:p>
-      <w:pPr>
-        <w:pStyle w:val="ListParagraph"/>
-        <w:numPr>
-          <w:ilvl w:val="1"/>
-          <w:numId w:val="3"/>
-        </w:numPr>
-        <w:rPr>
-          <w:b/>
-          <w:bCs/>
-          <w:sz w:val="28"/>
-          <w:szCs w:val="28"/>
-        </w:rPr>
-      </w:pPr>
-      <w:r>
-        <w:rPr>
-          <w:b/>
-          <w:bCs/>
-          <w:sz w:val="28"/>
-          <w:szCs w:val="28"/>
-        </w:rPr>
-        <w:t>Exploit initial champ NN structure</w:t>
+        <w:t>Graphs</w:t>
       </w:r>
     </w:p>
     <w:p>
@@ -420,12 +933,176 @@
           <w:sz w:val="28"/>
           <w:szCs w:val="28"/>
         </w:rPr>
-        <w:t>HP Param</w:t>
-      </w:r>
-      <w:r>
-        <w:rPr>
-          <w:b/>
-          <w:bCs/>
+        <w:t>Save variables into csv</w:t>
+      </w:r>
+    </w:p>
+    <w:p>
+      <w:pPr>
+        <w:pStyle w:val="ListParagraph"/>
+        <w:numPr>
+          <w:ilvl w:val="3"/>
+          <w:numId w:val="3"/>
+        </w:numPr>
+        <w:rPr>
+          <w:b/>
+          <w:bCs/>
+          <w:strike/>
+          <w:sz w:val="28"/>
+          <w:szCs w:val="28"/>
+        </w:rPr>
+      </w:pPr>
+      <w:r>
+        <w:rPr>
+          <w:b/>
+          <w:bCs/>
+          <w:strike/>
+          <w:sz w:val="28"/>
+          <w:szCs w:val="28"/>
+        </w:rPr>
+        <w:t>Epoch History Loss w/ min max range (of each batch)</w:t>
+      </w:r>
+    </w:p>
+    <w:p>
+      <w:pPr>
+        <w:pStyle w:val="ListParagraph"/>
+        <w:numPr>
+          <w:ilvl w:val="4"/>
+          <w:numId w:val="3"/>
+        </w:numPr>
+        <w:rPr>
+          <w:b/>
+          <w:bCs/>
+          <w:strike/>
+          <w:sz w:val="28"/>
+          <w:szCs w:val="28"/>
+        </w:rPr>
+      </w:pPr>
+      <w:r>
+        <w:rPr>
+          <w:b/>
+          <w:bCs/>
+          <w:strike/>
+          <w:sz w:val="28"/>
+          <w:szCs w:val="28"/>
+        </w:rPr>
+        <w:t>Return these variables</w:t>
+      </w:r>
+    </w:p>
+    <w:p>
+      <w:pPr>
+        <w:pStyle w:val="ListParagraph"/>
+        <w:numPr>
+          <w:ilvl w:val="3"/>
+          <w:numId w:val="3"/>
+        </w:numPr>
+        <w:rPr>
+          <w:b/>
+          <w:bCs/>
+          <w:strike/>
+          <w:sz w:val="28"/>
+          <w:szCs w:val="28"/>
+        </w:rPr>
+      </w:pPr>
+      <w:r>
+        <w:rPr>
+          <w:b/>
+          <w:bCs/>
+          <w:strike/>
+          <w:sz w:val="28"/>
+          <w:szCs w:val="28"/>
+        </w:rPr>
+        <w:t>Avg Trajectory Error Loss with min and max</w:t>
+      </w:r>
+    </w:p>
+    <w:p>
+      <w:pPr>
+        <w:pStyle w:val="ListParagraph"/>
+        <w:numPr>
+          <w:ilvl w:val="4"/>
+          <w:numId w:val="3"/>
+        </w:numPr>
+        <w:rPr>
+          <w:b/>
+          <w:bCs/>
+          <w:strike/>
+          <w:sz w:val="28"/>
+          <w:szCs w:val="28"/>
+        </w:rPr>
+      </w:pPr>
+      <w:r>
+        <w:rPr>
+          <w:b/>
+          <w:bCs/>
+          <w:strike/>
+          <w:sz w:val="28"/>
+          <w:szCs w:val="28"/>
+        </w:rPr>
+        <w:t>Error vs. Traj #</w:t>
+      </w:r>
+    </w:p>
+    <w:p>
+      <w:pPr>
+        <w:pStyle w:val="ListParagraph"/>
+        <w:numPr>
+          <w:ilvl w:val="3"/>
+          <w:numId w:val="3"/>
+        </w:numPr>
+        <w:rPr>
+          <w:b/>
+          <w:bCs/>
+          <w:sz w:val="28"/>
+          <w:szCs w:val="28"/>
+        </w:rPr>
+      </w:pPr>
+      <w:r>
+        <w:rPr>
+          <w:b/>
+          <w:bCs/>
+          <w:sz w:val="28"/>
+          <w:szCs w:val="28"/>
+        </w:rPr>
+        <w:t>Plot each states at different speed on the same graph</w:t>
+      </w:r>
+      <w:r>
+        <w:rPr>
+          <w:b/>
+          <w:bCs/>
+          <w:sz w:val="28"/>
+          <w:szCs w:val="28"/>
+        </w:rPr>
+        <w:t xml:space="preserve"> (Andrew)</w:t>
+      </w:r>
+    </w:p>
+    <w:p>
+      <w:pPr>
+        <w:pStyle w:val="ListParagraph"/>
+        <w:numPr>
+          <w:ilvl w:val="3"/>
+          <w:numId w:val="3"/>
+        </w:numPr>
+        <w:rPr>
+          <w:b/>
+          <w:bCs/>
+          <w:strike/>
+          <w:sz w:val="28"/>
+          <w:szCs w:val="28"/>
+        </w:rPr>
+      </w:pPr>
+      <w:r>
+        <w:rPr>
+          <w:b/>
+          <w:bCs/>
+          <w:strike/>
+          <w:sz w:val="28"/>
+          <w:szCs w:val="28"/>
+        </w:rPr>
+        <w:t>Plot average value of trajectory w/ min max using data from all batches</w:t>
+      </w:r>
+      <w:r>
+        <w:rPr>
+          <w:b/>
+          <w:bCs/>
+          <w:strike/>
           <w:sz w:val="28"/>
           <w:szCs w:val="28"/>
         </w:rPr>
@@ -436,6 +1113,30 @@
       <w:pPr>
         <w:pStyle w:val="ListParagraph"/>
         <w:numPr>
+          <w:ilvl w:val="4"/>
+          <w:numId w:val="3"/>
+        </w:numPr>
+        <w:rPr>
+          <w:b/>
+          <w:bCs/>
+          <w:sz w:val="28"/>
+          <w:szCs w:val="28"/>
+        </w:rPr>
+      </w:pPr>
+      <w:r>
+        <w:rPr>
+          <w:b/>
+          <w:bCs/>
+          <w:sz w:val="28"/>
+          <w:szCs w:val="28"/>
+        </w:rPr>
+        <w:t>Overlay with ground truth</w:t>
+      </w:r>
+    </w:p>
+    <w:p>
+      <w:pPr>
+        <w:pStyle w:val="ListParagraph"/>
+        <w:numPr>
           <w:ilvl w:val="3"/>
           <w:numId w:val="3"/>
         </w:numPr>
@@ -453,7 +1154,31 @@
           <w:sz w:val="28"/>
           <w:szCs w:val="28"/>
         </w:rPr>
-        <w:t>Epoch (Max 10,000 – Good)</w:t>
+        <w:t>Graph test data</w:t>
+      </w:r>
+    </w:p>
+    <w:p>
+      <w:pPr>
+        <w:pStyle w:val="ListParagraph"/>
+        <w:numPr>
+          <w:ilvl w:val="2"/>
+          <w:numId w:val="3"/>
+        </w:numPr>
+        <w:rPr>
+          <w:b/>
+          <w:bCs/>
+          <w:sz w:val="28"/>
+          <w:szCs w:val="28"/>
+        </w:rPr>
+      </w:pPr>
+      <w:r>
+        <w:rPr>
+          <w:b/>
+          <w:bCs/>
+          <w:sz w:val="28"/>
+          <w:szCs w:val="28"/>
+        </w:rPr>
+        <w:t>Collected Data</w:t>
       </w:r>
     </w:p>
     <w:p>
@@ -477,697 +1202,7 @@
           <w:sz w:val="28"/>
           <w:szCs w:val="28"/>
         </w:rPr>
-        <w:t>Loss Weights</w:t>
-      </w:r>
-    </w:p>
-    <w:p>
-      <w:pPr>
-        <w:pStyle w:val="ListParagraph"/>
-        <w:numPr>
-          <w:ilvl w:val="3"/>
-          <w:numId w:val="3"/>
-        </w:numPr>
-        <w:rPr>
-          <w:b/>
-          <w:bCs/>
-          <w:sz w:val="28"/>
-          <w:szCs w:val="28"/>
-        </w:rPr>
-      </w:pPr>
-      <w:r>
-        <w:rPr>
-          <w:b/>
-          <w:bCs/>
-          <w:sz w:val="28"/>
-          <w:szCs w:val="28"/>
-        </w:rPr>
-        <w:t>Layer</w:t>
-      </w:r>
-    </w:p>
-    <w:p>
-      <w:pPr>
-        <w:pStyle w:val="ListParagraph"/>
-        <w:numPr>
-          <w:ilvl w:val="4"/>
-          <w:numId w:val="3"/>
-        </w:numPr>
-        <w:rPr>
-          <w:b/>
-          <w:bCs/>
-          <w:sz w:val="28"/>
-          <w:szCs w:val="28"/>
-        </w:rPr>
-      </w:pPr>
-      <w:r>
-        <w:rPr>
-          <w:b/>
-          <w:bCs/>
-          <w:sz w:val="28"/>
-          <w:szCs w:val="28"/>
-        </w:rPr>
-        <w:t>Exploding &amp; Contracting (Define # of layers)</w:t>
-      </w:r>
-    </w:p>
-    <w:p>
-      <w:pPr>
-        <w:pStyle w:val="ListParagraph"/>
-        <w:numPr>
-          <w:ilvl w:val="3"/>
-          <w:numId w:val="3"/>
-        </w:numPr>
-        <w:rPr>
-          <w:b/>
-          <w:bCs/>
-          <w:sz w:val="28"/>
-          <w:szCs w:val="28"/>
-        </w:rPr>
-      </w:pPr>
-      <w:r>
-        <w:rPr>
-          <w:b/>
-          <w:bCs/>
-          <w:sz w:val="28"/>
-          <w:szCs w:val="28"/>
-        </w:rPr>
-        <w:t>Learning Rate (1e-4)</w:t>
-      </w:r>
-    </w:p>
-    <w:p>
-      <w:pPr>
-        <w:pStyle w:val="ListParagraph"/>
-        <w:numPr>
-          <w:ilvl w:val="1"/>
-          <w:numId w:val="3"/>
-        </w:numPr>
-        <w:rPr>
-          <w:b/>
-          <w:bCs/>
-          <w:sz w:val="28"/>
-          <w:szCs w:val="28"/>
-        </w:rPr>
-      </w:pPr>
-      <w:r>
-        <w:rPr>
-          <w:b/>
-          <w:bCs/>
-          <w:sz w:val="28"/>
-          <w:szCs w:val="28"/>
-        </w:rPr>
-        <w:t>Augment data and on NN structure (Dakota)</w:t>
-      </w:r>
-    </w:p>
-    <w:p>
-      <w:pPr>
-        <w:pStyle w:val="ListParagraph"/>
-        <w:numPr>
-          <w:ilvl w:val="1"/>
-          <w:numId w:val="3"/>
-        </w:numPr>
-        <w:rPr>
-          <w:b/>
-          <w:bCs/>
-          <w:sz w:val="28"/>
-          <w:szCs w:val="28"/>
-        </w:rPr>
-      </w:pPr>
-      <w:r>
-        <w:rPr>
-          <w:b/>
-          <w:bCs/>
-          <w:sz w:val="28"/>
-          <w:szCs w:val="28"/>
-        </w:rPr>
-        <w:t>Prediction on experimental data</w:t>
-      </w:r>
-      <w:r>
-        <w:rPr>
-          <w:b/>
-          <w:bCs/>
-          <w:sz w:val="28"/>
-          <w:szCs w:val="28"/>
-        </w:rPr>
-        <w:t xml:space="preserve"> (Sriram) </w:t>
-      </w:r>
-    </w:p>
-    <w:p>
-      <w:pPr>
-        <w:pStyle w:val="ListParagraph"/>
-        <w:numPr>
-          <w:ilvl w:val="2"/>
-          <w:numId w:val="3"/>
-        </w:numPr>
-        <w:rPr>
-          <w:b/>
-          <w:bCs/>
-          <w:sz w:val="28"/>
-          <w:szCs w:val="28"/>
-        </w:rPr>
-      </w:pPr>
-      <w:r>
-        <w:rPr>
-          <w:b/>
-          <w:bCs/>
-          <w:sz w:val="28"/>
-          <w:szCs w:val="28"/>
-        </w:rPr>
-        <w:t>Test Stand</w:t>
-      </w:r>
-    </w:p>
-    <w:p>
-      <w:pPr>
-        <w:pStyle w:val="ListParagraph"/>
-        <w:numPr>
-          <w:ilvl w:val="2"/>
-          <w:numId w:val="3"/>
-        </w:numPr>
-        <w:rPr>
-          <w:b/>
-          <w:bCs/>
-          <w:strike/>
-          <w:sz w:val="28"/>
-          <w:szCs w:val="28"/>
-        </w:rPr>
-      </w:pPr>
-      <w:r>
-        <w:rPr>
-          <w:b/>
-          <w:bCs/>
-          <w:strike/>
-          <w:sz w:val="28"/>
-          <w:szCs w:val="28"/>
-        </w:rPr>
-        <w:t>Mulch</w:t>
-      </w:r>
-    </w:p>
-    <w:p>
-      <w:pPr>
-        <w:pStyle w:val="ListParagraph"/>
-        <w:numPr>
-          <w:ilvl w:val="2"/>
-          <w:numId w:val="3"/>
-        </w:numPr>
-        <w:rPr>
-          <w:b/>
-          <w:bCs/>
-          <w:sz w:val="28"/>
-          <w:szCs w:val="28"/>
-        </w:rPr>
-      </w:pPr>
-      <w:r>
-        <w:rPr>
-          <w:b/>
-          <w:bCs/>
-          <w:sz w:val="28"/>
-          <w:szCs w:val="28"/>
-        </w:rPr>
-        <w:t>Pebbles</w:t>
-      </w:r>
-    </w:p>
-    <w:p>
-      <w:pPr>
-        <w:pStyle w:val="ListParagraph"/>
-        <w:numPr>
-          <w:ilvl w:val="1"/>
-          <w:numId w:val="3"/>
-        </w:numPr>
-        <w:rPr>
-          <w:b/>
-          <w:bCs/>
-          <w:sz w:val="28"/>
-          <w:szCs w:val="28"/>
-        </w:rPr>
-      </w:pPr>
-      <w:r>
-        <w:rPr>
-          <w:b/>
-          <w:bCs/>
-          <w:sz w:val="28"/>
-          <w:szCs w:val="28"/>
-        </w:rPr>
-        <w:t>Champ</w:t>
-      </w:r>
-      <w:r>
-        <w:rPr>
-          <w:b/>
-          <w:bCs/>
-          <w:sz w:val="28"/>
-          <w:szCs w:val="28"/>
-        </w:rPr>
-        <w:t xml:space="preserve"> (Andrew)</w:t>
-      </w:r>
-    </w:p>
-    <w:p>
-      <w:pPr>
-        <w:pStyle w:val="ListParagraph"/>
-        <w:numPr>
-          <w:ilvl w:val="2"/>
-          <w:numId w:val="3"/>
-        </w:numPr>
-        <w:rPr>
-          <w:b/>
-          <w:bCs/>
-          <w:strike/>
-          <w:sz w:val="28"/>
-          <w:szCs w:val="28"/>
-        </w:rPr>
-      </w:pPr>
-      <w:r>
-        <w:rPr>
-          <w:b/>
-          <w:bCs/>
-          <w:strike/>
-          <w:sz w:val="28"/>
-          <w:szCs w:val="28"/>
-        </w:rPr>
-        <w:t>Split in train and validation and test</w:t>
-      </w:r>
-    </w:p>
-    <w:p>
-      <w:pPr>
-        <w:pStyle w:val="ListParagraph"/>
-        <w:numPr>
-          <w:ilvl w:val="2"/>
-          <w:numId w:val="3"/>
-        </w:numPr>
-        <w:rPr>
-          <w:b/>
-          <w:bCs/>
-          <w:sz w:val="28"/>
-          <w:szCs w:val="28"/>
-        </w:rPr>
-      </w:pPr>
-      <w:r>
-        <w:rPr>
-          <w:b/>
-          <w:bCs/>
-          <w:sz w:val="28"/>
-          <w:szCs w:val="28"/>
-        </w:rPr>
-        <w:t>Run on more dataset</w:t>
-      </w:r>
-    </w:p>
-    <w:p>
-      <w:pPr>
-        <w:pStyle w:val="ListParagraph"/>
-        <w:numPr>
-          <w:ilvl w:val="2"/>
-          <w:numId w:val="3"/>
-        </w:numPr>
-        <w:rPr>
-          <w:b/>
-          <w:bCs/>
-          <w:sz w:val="28"/>
-          <w:szCs w:val="28"/>
-        </w:rPr>
-      </w:pPr>
-      <w:r>
-        <w:rPr>
-          <w:b/>
-          <w:bCs/>
-          <w:sz w:val="28"/>
-          <w:szCs w:val="28"/>
-        </w:rPr>
-        <w:t>If poor results w/ varying speed  (but not explicitly stated in states), write code to parse speed and append to df</w:t>
-      </w:r>
-    </w:p>
-    <w:p>
-      <w:pPr>
-        <w:pStyle w:val="ListParagraph"/>
-        <w:numPr>
-          <w:ilvl w:val="2"/>
-          <w:numId w:val="3"/>
-        </w:numPr>
-        <w:rPr>
-          <w:b/>
-          <w:bCs/>
-          <w:sz w:val="28"/>
-          <w:szCs w:val="28"/>
-        </w:rPr>
-      </w:pPr>
-      <w:r>
-        <w:rPr>
-          <w:b/>
-          <w:bCs/>
-          <w:sz w:val="28"/>
-          <w:szCs w:val="28"/>
-        </w:rPr>
-        <w:t xml:space="preserve">Run </w:t>
-      </w:r>
-    </w:p>
-    <w:p>
-      <w:pPr>
-        <w:pStyle w:val="ListParagraph"/>
-        <w:numPr>
-          <w:ilvl w:val="3"/>
-          <w:numId w:val="3"/>
-        </w:numPr>
-        <w:rPr>
-          <w:b/>
-          <w:bCs/>
-          <w:sz w:val="28"/>
-          <w:szCs w:val="28"/>
-        </w:rPr>
-      </w:pPr>
-      <w:r>
-        <w:rPr>
-          <w:b/>
-          <w:bCs/>
-          <w:sz w:val="28"/>
-          <w:szCs w:val="28"/>
-        </w:rPr>
-        <w:lastRenderedPageBreak/>
-        <w:t>Look into 3 states</w:t>
-      </w:r>
-      <w:r>
-        <w:rPr>
-          <w:b/>
-          <w:bCs/>
-          <w:sz w:val="28"/>
-          <w:szCs w:val="28"/>
-        </w:rPr>
-        <w:t xml:space="preserve"> </w:t>
-      </w:r>
-      <w:r>
-        <w:rPr>
-          <w:b/>
-          <w:bCs/>
-          <w:sz w:val="28"/>
-          <w:szCs w:val="28"/>
-        </w:rPr>
-        <w:sym w:font="Wingdings" w:char="F0E0"/>
-      </w:r>
-      <w:r>
-        <w:rPr>
-          <w:b/>
-          <w:bCs/>
-          <w:sz w:val="28"/>
-          <w:szCs w:val="28"/>
-        </w:rPr>
-        <w:t xml:space="preserve"> 6 states</w:t>
-      </w:r>
-    </w:p>
-    <w:p>
-      <w:pPr>
-        <w:pStyle w:val="ListParagraph"/>
-        <w:numPr>
-          <w:ilvl w:val="3"/>
-          <w:numId w:val="3"/>
-        </w:numPr>
-        <w:rPr>
-          <w:b/>
-          <w:bCs/>
-          <w:sz w:val="28"/>
-          <w:szCs w:val="28"/>
-        </w:rPr>
-      </w:pPr>
-      <w:r>
-        <w:rPr>
-          <w:b/>
-          <w:bCs/>
-          <w:sz w:val="28"/>
-          <w:szCs w:val="28"/>
-        </w:rPr>
-        <w:t xml:space="preserve">Grab 1 single data for </w:t>
-      </w:r>
-      <w:r>
-        <w:rPr>
-          <w:b/>
-          <w:bCs/>
-          <w:sz w:val="28"/>
-          <w:szCs w:val="28"/>
-        </w:rPr>
-        <w:t>1 ground parameter</w:t>
-      </w:r>
-      <w:r>
-        <w:rPr>
-          <w:b/>
-          <w:bCs/>
-          <w:sz w:val="28"/>
-          <w:szCs w:val="28"/>
-        </w:rPr>
-        <w:t xml:space="preserve"> for 1 gait motion</w:t>
-      </w:r>
-    </w:p>
-    <w:p>
-      <w:pPr>
-        <w:pStyle w:val="ListParagraph"/>
-        <w:numPr>
-          <w:ilvl w:val="1"/>
-          <w:numId w:val="3"/>
-        </w:numPr>
-        <w:rPr>
-          <w:b/>
-          <w:bCs/>
-          <w:sz w:val="28"/>
-          <w:szCs w:val="28"/>
-        </w:rPr>
-      </w:pPr>
-      <w:r>
-        <w:rPr>
-          <w:b/>
-          <w:bCs/>
-          <w:sz w:val="28"/>
-          <w:szCs w:val="28"/>
-        </w:rPr>
-        <w:t>Graphs</w:t>
-      </w:r>
-    </w:p>
-    <w:p>
-      <w:pPr>
-        <w:pStyle w:val="ListParagraph"/>
-        <w:numPr>
-          <w:ilvl w:val="2"/>
-          <w:numId w:val="3"/>
-        </w:numPr>
-        <w:rPr>
-          <w:b/>
-          <w:bCs/>
-          <w:sz w:val="28"/>
-          <w:szCs w:val="28"/>
-        </w:rPr>
-      </w:pPr>
-      <w:r>
-        <w:rPr>
-          <w:b/>
-          <w:bCs/>
-          <w:sz w:val="28"/>
-          <w:szCs w:val="28"/>
-        </w:rPr>
-        <w:t>Save variables into csv</w:t>
-      </w:r>
-    </w:p>
-    <w:p>
-      <w:pPr>
-        <w:pStyle w:val="ListParagraph"/>
-        <w:numPr>
-          <w:ilvl w:val="3"/>
-          <w:numId w:val="3"/>
-        </w:numPr>
-        <w:rPr>
-          <w:b/>
-          <w:bCs/>
-          <w:strike/>
-          <w:sz w:val="28"/>
-          <w:szCs w:val="28"/>
-        </w:rPr>
-      </w:pPr>
-      <w:r>
-        <w:rPr>
-          <w:b/>
-          <w:bCs/>
-          <w:strike/>
-          <w:sz w:val="28"/>
-          <w:szCs w:val="28"/>
-        </w:rPr>
-        <w:t>Epoch History Loss w/ min max range (of each batch)</w:t>
-      </w:r>
-    </w:p>
-    <w:p>
-      <w:pPr>
-        <w:pStyle w:val="ListParagraph"/>
-        <w:numPr>
-          <w:ilvl w:val="4"/>
-          <w:numId w:val="3"/>
-        </w:numPr>
-        <w:rPr>
-          <w:b/>
-          <w:bCs/>
-          <w:strike/>
-          <w:sz w:val="28"/>
-          <w:szCs w:val="28"/>
-        </w:rPr>
-      </w:pPr>
-      <w:r>
-        <w:rPr>
-          <w:b/>
-          <w:bCs/>
-          <w:strike/>
-          <w:sz w:val="28"/>
-          <w:szCs w:val="28"/>
-        </w:rPr>
-        <w:t>Return these variables</w:t>
-      </w:r>
-    </w:p>
-    <w:p>
-      <w:pPr>
-        <w:pStyle w:val="ListParagraph"/>
-        <w:numPr>
-          <w:ilvl w:val="3"/>
-          <w:numId w:val="3"/>
-        </w:numPr>
-        <w:rPr>
-          <w:b/>
-          <w:bCs/>
-          <w:sz w:val="28"/>
-          <w:szCs w:val="28"/>
-        </w:rPr>
-      </w:pPr>
-      <w:r>
-        <w:rPr>
-          <w:b/>
-          <w:bCs/>
-          <w:sz w:val="28"/>
-          <w:szCs w:val="28"/>
-        </w:rPr>
-        <w:t>Avg Trajectory Error Loss with min and max</w:t>
-      </w:r>
-    </w:p>
-    <w:p>
-      <w:pPr>
-        <w:pStyle w:val="ListParagraph"/>
-        <w:numPr>
-          <w:ilvl w:val="4"/>
-          <w:numId w:val="3"/>
-        </w:numPr>
-        <w:rPr>
-          <w:b/>
-          <w:bCs/>
-          <w:sz w:val="28"/>
-          <w:szCs w:val="28"/>
-        </w:rPr>
-      </w:pPr>
-      <w:r>
-        <w:rPr>
-          <w:b/>
-          <w:bCs/>
-          <w:sz w:val="28"/>
-          <w:szCs w:val="28"/>
-        </w:rPr>
-        <w:t>Error vs. Traj #</w:t>
-      </w:r>
-    </w:p>
-    <w:p>
-      <w:pPr>
-        <w:pStyle w:val="ListParagraph"/>
-        <w:numPr>
-          <w:ilvl w:val="3"/>
-          <w:numId w:val="3"/>
-        </w:numPr>
-        <w:rPr>
-          <w:b/>
-          <w:bCs/>
-          <w:sz w:val="28"/>
-          <w:szCs w:val="28"/>
-        </w:rPr>
-      </w:pPr>
-      <w:r>
-        <w:rPr>
-          <w:b/>
-          <w:bCs/>
-          <w:sz w:val="28"/>
-          <w:szCs w:val="28"/>
-        </w:rPr>
-        <w:t>Plot each states at different speed on the same graph</w:t>
-      </w:r>
-      <w:r>
-        <w:rPr>
-          <w:b/>
-          <w:bCs/>
-          <w:sz w:val="28"/>
-          <w:szCs w:val="28"/>
-        </w:rPr>
-        <w:t xml:space="preserve"> (Andrew)</w:t>
-      </w:r>
-    </w:p>
-    <w:p>
-      <w:pPr>
-        <w:pStyle w:val="ListParagraph"/>
-        <w:numPr>
-          <w:ilvl w:val="3"/>
-          <w:numId w:val="3"/>
-        </w:numPr>
-        <w:rPr>
-          <w:b/>
-          <w:bCs/>
-          <w:sz w:val="28"/>
-          <w:szCs w:val="28"/>
-        </w:rPr>
-      </w:pPr>
-      <w:r>
-        <w:rPr>
-          <w:b/>
-          <w:bCs/>
-          <w:sz w:val="28"/>
-          <w:szCs w:val="28"/>
-        </w:rPr>
-        <w:t>Plot average value of trajectory w/ min max using data from all batches</w:t>
-      </w:r>
-      <w:r>
-        <w:rPr>
-          <w:b/>
-          <w:bCs/>
-          <w:sz w:val="28"/>
-          <w:szCs w:val="28"/>
-        </w:rPr>
-        <w:t xml:space="preserve"> (Sriram)</w:t>
-      </w:r>
-    </w:p>
-    <w:p>
-      <w:pPr>
-        <w:pStyle w:val="ListParagraph"/>
-        <w:numPr>
-          <w:ilvl w:val="4"/>
-          <w:numId w:val="3"/>
-        </w:numPr>
-        <w:rPr>
-          <w:b/>
-          <w:bCs/>
-          <w:sz w:val="28"/>
-          <w:szCs w:val="28"/>
-        </w:rPr>
-      </w:pPr>
-      <w:r>
-        <w:rPr>
-          <w:b/>
-          <w:bCs/>
-          <w:sz w:val="28"/>
-          <w:szCs w:val="28"/>
-        </w:rPr>
-        <w:t>Overlay with ground truth</w:t>
-      </w:r>
-    </w:p>
-    <w:p>
-      <w:pPr>
-        <w:pStyle w:val="ListParagraph"/>
-        <w:numPr>
-          <w:ilvl w:val="2"/>
-          <w:numId w:val="3"/>
-        </w:numPr>
-        <w:rPr>
-          <w:b/>
-          <w:bCs/>
-          <w:sz w:val="28"/>
-          <w:szCs w:val="28"/>
-        </w:rPr>
-      </w:pPr>
-      <w:r>
-        <w:rPr>
-          <w:b/>
-          <w:bCs/>
-          <w:sz w:val="28"/>
-          <w:szCs w:val="28"/>
-        </w:rPr>
-        <w:t>Collected Data</w:t>
+        <w:t>Update readSimData</w:t>
       </w:r>
     </w:p>
     <w:p>

</xml_diff>

<commit_message>
Fixed getting max and min of epoch loss during training
</commit_message>
<xml_diff>
--- a/To Do.docx
+++ b/To Do.docx
@@ -732,6 +732,31 @@
         <w:rPr>
           <w:b/>
           <w:bCs/>
+          <w:strike/>
+          <w:sz w:val="28"/>
+          <w:szCs w:val="28"/>
+        </w:rPr>
+      </w:pPr>
+      <w:r>
+        <w:rPr>
+          <w:b/>
+          <w:bCs/>
+          <w:sz w:val="28"/>
+          <w:szCs w:val="28"/>
+        </w:rPr>
+        <w:t>Run w/ more layers</w:t>
+      </w:r>
+    </w:p>
+    <w:p>
+      <w:pPr>
+        <w:pStyle w:val="ListParagraph"/>
+        <w:numPr>
+          <w:ilvl w:val="2"/>
+          <w:numId w:val="3"/>
+        </w:numPr>
+        <w:rPr>
+          <w:b/>
+          <w:bCs/>
           <w:sz w:val="28"/>
           <w:szCs w:val="28"/>
         </w:rPr>
@@ -815,6 +840,7 @@
           <w:sz w:val="28"/>
           <w:szCs w:val="28"/>
         </w:rPr>
+        <w:lastRenderedPageBreak/>
         <w:t>Look into 3 states</w:t>
       </w:r>
       <w:r>
@@ -866,7 +892,6 @@
           <w:sz w:val="28"/>
           <w:szCs w:val="28"/>
         </w:rPr>
-        <w:lastRenderedPageBreak/>
         <w:t xml:space="preserve">Grab 1 single data for </w:t>
       </w:r>
       <w:r>

</xml_diff>

<commit_message>
Updated to display test graphs w/ animations
</commit_message>
<xml_diff>
--- a/To Do.docx
+++ b/To Do.docx
@@ -136,7 +136,27 @@
           <w:sz w:val="28"/>
           <w:szCs w:val="28"/>
         </w:rPr>
-        <w:t>Different architecture (show prev models etc.)</w:t>
+        <w:t xml:space="preserve">Different architecture (show </w:t>
+      </w:r>
+      <w:proofErr w:type="spellStart"/>
+      <w:r>
+        <w:rPr>
+          <w:b/>
+          <w:bCs/>
+          <w:sz w:val="28"/>
+          <w:szCs w:val="28"/>
+        </w:rPr>
+        <w:t>prev</w:t>
+      </w:r>
+      <w:proofErr w:type="spellEnd"/>
+      <w:r>
+        <w:rPr>
+          <w:b/>
+          <w:bCs/>
+          <w:sz w:val="28"/>
+          <w:szCs w:val="28"/>
+        </w:rPr>
+        <w:t xml:space="preserve"> models etc.)</w:t>
       </w:r>
     </w:p>
     <w:p>
@@ -332,25 +352,160 @@
           <w:sz w:val="28"/>
           <w:szCs w:val="28"/>
         </w:rPr>
-        <w:t>Callback</w:t>
-      </w:r>
-      <w:r>
-        <w:rPr>
-          <w:b/>
-          <w:bCs/>
-          <w:sz w:val="28"/>
-          <w:szCs w:val="28"/>
-        </w:rPr>
-        <w:t xml:space="preserve"> for Hyperband (Today)</w:t>
-      </w:r>
-      <w:r>
-        <w:rPr>
-          <w:b/>
-          <w:bCs/>
-          <w:sz w:val="28"/>
-          <w:szCs w:val="28"/>
-        </w:rPr>
-        <w:t xml:space="preserve"> (Doesn’t work atm, not worth investing time)</w:t>
+        <w:t>Exploit initial champ NN structure</w:t>
+      </w:r>
+    </w:p>
+    <w:p>
+      <w:pPr>
+        <w:pStyle w:val="ListParagraph"/>
+        <w:numPr>
+          <w:ilvl w:val="2"/>
+          <w:numId w:val="3"/>
+        </w:numPr>
+        <w:rPr>
+          <w:b/>
+          <w:bCs/>
+          <w:sz w:val="28"/>
+          <w:szCs w:val="28"/>
+        </w:rPr>
+      </w:pPr>
+      <w:r>
+        <w:rPr>
+          <w:b/>
+          <w:bCs/>
+          <w:sz w:val="28"/>
+          <w:szCs w:val="28"/>
+        </w:rPr>
+        <w:t>HP Param</w:t>
+      </w:r>
+      <w:r>
+        <w:rPr>
+          <w:b/>
+          <w:bCs/>
+          <w:sz w:val="28"/>
+          <w:szCs w:val="28"/>
+        </w:rPr>
+        <w:t xml:space="preserve"> (Sriram)</w:t>
+      </w:r>
+    </w:p>
+    <w:p>
+      <w:pPr>
+        <w:pStyle w:val="ListParagraph"/>
+        <w:numPr>
+          <w:ilvl w:val="3"/>
+          <w:numId w:val="3"/>
+        </w:numPr>
+        <w:rPr>
+          <w:b/>
+          <w:bCs/>
+          <w:sz w:val="28"/>
+          <w:szCs w:val="28"/>
+        </w:rPr>
+      </w:pPr>
+      <w:r>
+        <w:rPr>
+          <w:b/>
+          <w:bCs/>
+          <w:sz w:val="28"/>
+          <w:szCs w:val="28"/>
+        </w:rPr>
+        <w:t>Epoch (Max 10,000 – Good)</w:t>
+      </w:r>
+    </w:p>
+    <w:p>
+      <w:pPr>
+        <w:pStyle w:val="ListParagraph"/>
+        <w:numPr>
+          <w:ilvl w:val="3"/>
+          <w:numId w:val="3"/>
+        </w:numPr>
+        <w:rPr>
+          <w:b/>
+          <w:bCs/>
+          <w:sz w:val="28"/>
+          <w:szCs w:val="28"/>
+        </w:rPr>
+      </w:pPr>
+      <w:r>
+        <w:rPr>
+          <w:b/>
+          <w:bCs/>
+          <w:sz w:val="28"/>
+          <w:szCs w:val="28"/>
+        </w:rPr>
+        <w:t>Loss Weights</w:t>
+      </w:r>
+    </w:p>
+    <w:p>
+      <w:pPr>
+        <w:pStyle w:val="ListParagraph"/>
+        <w:numPr>
+          <w:ilvl w:val="3"/>
+          <w:numId w:val="3"/>
+        </w:numPr>
+        <w:rPr>
+          <w:b/>
+          <w:bCs/>
+          <w:sz w:val="28"/>
+          <w:szCs w:val="28"/>
+        </w:rPr>
+      </w:pPr>
+      <w:r>
+        <w:rPr>
+          <w:b/>
+          <w:bCs/>
+          <w:sz w:val="28"/>
+          <w:szCs w:val="28"/>
+        </w:rPr>
+        <w:t>Layer</w:t>
+      </w:r>
+    </w:p>
+    <w:p>
+      <w:pPr>
+        <w:pStyle w:val="ListParagraph"/>
+        <w:numPr>
+          <w:ilvl w:val="4"/>
+          <w:numId w:val="3"/>
+        </w:numPr>
+        <w:rPr>
+          <w:b/>
+          <w:bCs/>
+          <w:sz w:val="28"/>
+          <w:szCs w:val="28"/>
+        </w:rPr>
+      </w:pPr>
+      <w:r>
+        <w:rPr>
+          <w:b/>
+          <w:bCs/>
+          <w:sz w:val="28"/>
+          <w:szCs w:val="28"/>
+        </w:rPr>
+        <w:t>Exploding &amp; Contracting (Define # of layers)</w:t>
+      </w:r>
+    </w:p>
+    <w:p>
+      <w:pPr>
+        <w:pStyle w:val="ListParagraph"/>
+        <w:numPr>
+          <w:ilvl w:val="3"/>
+          <w:numId w:val="3"/>
+        </w:numPr>
+        <w:rPr>
+          <w:b/>
+          <w:bCs/>
+          <w:sz w:val="28"/>
+          <w:szCs w:val="28"/>
+        </w:rPr>
+      </w:pPr>
+      <w:r>
+        <w:rPr>
+          <w:b/>
+          <w:bCs/>
+          <w:sz w:val="28"/>
+          <w:szCs w:val="28"/>
+        </w:rPr>
+        <w:t>Learning Rate (1e-4)</w:t>
       </w:r>
     </w:p>
     <w:p>
@@ -363,18 +518,53 @@
         <w:rPr>
           <w:b/>
           <w:bCs/>
-          <w:sz w:val="28"/>
-          <w:szCs w:val="28"/>
-        </w:rPr>
-      </w:pPr>
-      <w:r>
-        <w:rPr>
-          <w:b/>
-          <w:bCs/>
-          <w:sz w:val="28"/>
-          <w:szCs w:val="28"/>
-        </w:rPr>
-        <w:t>Exploit initial champ NN structure</w:t>
+          <w:strike/>
+          <w:sz w:val="28"/>
+          <w:szCs w:val="28"/>
+        </w:rPr>
+      </w:pPr>
+      <w:r>
+        <w:rPr>
+          <w:b/>
+          <w:bCs/>
+          <w:strike/>
+          <w:sz w:val="28"/>
+          <w:szCs w:val="28"/>
+        </w:rPr>
+        <w:t>Augment data and on NN structure (Dakota)</w:t>
+      </w:r>
+    </w:p>
+    <w:p>
+      <w:pPr>
+        <w:pStyle w:val="ListParagraph"/>
+        <w:numPr>
+          <w:ilvl w:val="1"/>
+          <w:numId w:val="3"/>
+        </w:numPr>
+        <w:rPr>
+          <w:b/>
+          <w:bCs/>
+          <w:sz w:val="28"/>
+          <w:szCs w:val="28"/>
+        </w:rPr>
+      </w:pPr>
+      <w:r>
+        <w:rPr>
+          <w:b/>
+          <w:bCs/>
+          <w:sz w:val="28"/>
+          <w:szCs w:val="28"/>
+        </w:rPr>
+        <w:t>Prediction on experimental data</w:t>
+      </w:r>
+      <w:r>
+        <w:rPr>
+          <w:b/>
+          <w:bCs/>
+          <w:sz w:val="28"/>
+          <w:szCs w:val="28"/>
+        </w:rPr>
+        <w:t xml:space="preserve"> (Sriram) </w:t>
       </w:r>
     </w:p>
     <w:p>
@@ -387,23 +577,557 @@
         <w:rPr>
           <w:b/>
           <w:bCs/>
-          <w:sz w:val="28"/>
-          <w:szCs w:val="28"/>
-        </w:rPr>
-      </w:pPr>
-      <w:r>
-        <w:rPr>
-          <w:b/>
-          <w:bCs/>
-          <w:sz w:val="28"/>
-          <w:szCs w:val="28"/>
-        </w:rPr>
-        <w:t>HP Param</w:t>
-      </w:r>
-      <w:r>
-        <w:rPr>
-          <w:b/>
-          <w:bCs/>
+          <w:strike/>
+          <w:sz w:val="28"/>
+          <w:szCs w:val="28"/>
+        </w:rPr>
+      </w:pPr>
+      <w:r>
+        <w:rPr>
+          <w:b/>
+          <w:bCs/>
+          <w:strike/>
+          <w:sz w:val="28"/>
+          <w:szCs w:val="28"/>
+        </w:rPr>
+        <w:t>Test Stand</w:t>
+      </w:r>
+    </w:p>
+    <w:p>
+      <w:pPr>
+        <w:pStyle w:val="ListParagraph"/>
+        <w:numPr>
+          <w:ilvl w:val="2"/>
+          <w:numId w:val="3"/>
+        </w:numPr>
+        <w:rPr>
+          <w:b/>
+          <w:bCs/>
+          <w:strike/>
+          <w:sz w:val="28"/>
+          <w:szCs w:val="28"/>
+        </w:rPr>
+      </w:pPr>
+      <w:r>
+        <w:rPr>
+          <w:b/>
+          <w:bCs/>
+          <w:strike/>
+          <w:sz w:val="28"/>
+          <w:szCs w:val="28"/>
+        </w:rPr>
+        <w:t>Mulch</w:t>
+      </w:r>
+    </w:p>
+    <w:p>
+      <w:pPr>
+        <w:pStyle w:val="ListParagraph"/>
+        <w:numPr>
+          <w:ilvl w:val="2"/>
+          <w:numId w:val="3"/>
+        </w:numPr>
+        <w:rPr>
+          <w:b/>
+          <w:bCs/>
+          <w:sz w:val="28"/>
+          <w:szCs w:val="28"/>
+        </w:rPr>
+      </w:pPr>
+      <w:r>
+        <w:rPr>
+          <w:b/>
+          <w:bCs/>
+          <w:sz w:val="28"/>
+          <w:szCs w:val="28"/>
+        </w:rPr>
+        <w:t>Pebbles</w:t>
+      </w:r>
+    </w:p>
+    <w:p>
+      <w:pPr>
+        <w:pStyle w:val="ListParagraph"/>
+        <w:numPr>
+          <w:ilvl w:val="1"/>
+          <w:numId w:val="3"/>
+        </w:numPr>
+        <w:rPr>
+          <w:b/>
+          <w:bCs/>
+          <w:sz w:val="28"/>
+          <w:szCs w:val="28"/>
+        </w:rPr>
+      </w:pPr>
+      <w:r>
+        <w:rPr>
+          <w:b/>
+          <w:bCs/>
+          <w:sz w:val="28"/>
+          <w:szCs w:val="28"/>
+        </w:rPr>
+        <w:t>Champ</w:t>
+      </w:r>
+      <w:r>
+        <w:rPr>
+          <w:b/>
+          <w:bCs/>
+          <w:sz w:val="28"/>
+          <w:szCs w:val="28"/>
+        </w:rPr>
+        <w:t xml:space="preserve"> (Andrew)</w:t>
+      </w:r>
+    </w:p>
+    <w:p>
+      <w:pPr>
+        <w:pStyle w:val="ListParagraph"/>
+        <w:numPr>
+          <w:ilvl w:val="2"/>
+          <w:numId w:val="3"/>
+        </w:numPr>
+        <w:rPr>
+          <w:b/>
+          <w:bCs/>
+          <w:strike/>
+          <w:sz w:val="28"/>
+          <w:szCs w:val="28"/>
+        </w:rPr>
+      </w:pPr>
+      <w:r>
+        <w:rPr>
+          <w:b/>
+          <w:bCs/>
+          <w:strike/>
+          <w:sz w:val="28"/>
+          <w:szCs w:val="28"/>
+        </w:rPr>
+        <w:t>Split in train and validation and test</w:t>
+      </w:r>
+    </w:p>
+    <w:p>
+      <w:pPr>
+        <w:pStyle w:val="ListParagraph"/>
+        <w:numPr>
+          <w:ilvl w:val="2"/>
+          <w:numId w:val="3"/>
+        </w:numPr>
+        <w:rPr>
+          <w:b/>
+          <w:bCs/>
+          <w:strike/>
+          <w:sz w:val="28"/>
+          <w:szCs w:val="28"/>
+        </w:rPr>
+      </w:pPr>
+      <w:r>
+        <w:rPr>
+          <w:b/>
+          <w:bCs/>
+          <w:sz w:val="28"/>
+          <w:szCs w:val="28"/>
+        </w:rPr>
+        <w:t>Run w/ more layers</w:t>
+      </w:r>
+    </w:p>
+    <w:p>
+      <w:pPr>
+        <w:pStyle w:val="ListParagraph"/>
+        <w:numPr>
+          <w:ilvl w:val="2"/>
+          <w:numId w:val="3"/>
+        </w:numPr>
+        <w:rPr>
+          <w:b/>
+          <w:bCs/>
+          <w:sz w:val="28"/>
+          <w:szCs w:val="28"/>
+        </w:rPr>
+      </w:pPr>
+      <w:r>
+        <w:rPr>
+          <w:b/>
+          <w:bCs/>
+          <w:sz w:val="28"/>
+          <w:szCs w:val="28"/>
+        </w:rPr>
+        <w:t>Run on more dataset</w:t>
+      </w:r>
+    </w:p>
+    <w:p>
+      <w:pPr>
+        <w:pStyle w:val="ListParagraph"/>
+        <w:numPr>
+          <w:ilvl w:val="2"/>
+          <w:numId w:val="3"/>
+        </w:numPr>
+        <w:rPr>
+          <w:b/>
+          <w:bCs/>
+          <w:sz w:val="28"/>
+          <w:szCs w:val="28"/>
+        </w:rPr>
+      </w:pPr>
+      <w:r>
+        <w:rPr>
+          <w:b/>
+          <w:bCs/>
+          <w:sz w:val="28"/>
+          <w:szCs w:val="28"/>
+        </w:rPr>
+        <w:t xml:space="preserve">If poor results w/ varying </w:t>
+      </w:r>
+      <w:proofErr w:type="gramStart"/>
+      <w:r>
+        <w:rPr>
+          <w:b/>
+          <w:bCs/>
+          <w:sz w:val="28"/>
+          <w:szCs w:val="28"/>
+        </w:rPr>
+        <w:t>speed  (</w:t>
+      </w:r>
+      <w:proofErr w:type="gramEnd"/>
+      <w:r>
+        <w:rPr>
+          <w:b/>
+          <w:bCs/>
+          <w:sz w:val="28"/>
+          <w:szCs w:val="28"/>
+        </w:rPr>
+        <w:t xml:space="preserve">but not explicitly stated in states), write code to parse speed and append to </w:t>
+      </w:r>
+      <w:proofErr w:type="spellStart"/>
+      <w:r>
+        <w:rPr>
+          <w:b/>
+          <w:bCs/>
+          <w:sz w:val="28"/>
+          <w:szCs w:val="28"/>
+        </w:rPr>
+        <w:t>df</w:t>
+      </w:r>
+      <w:proofErr w:type="spellEnd"/>
+    </w:p>
+    <w:p>
+      <w:pPr>
+        <w:pStyle w:val="ListParagraph"/>
+        <w:numPr>
+          <w:ilvl w:val="2"/>
+          <w:numId w:val="3"/>
+        </w:numPr>
+        <w:rPr>
+          <w:b/>
+          <w:bCs/>
+          <w:sz w:val="28"/>
+          <w:szCs w:val="28"/>
+        </w:rPr>
+      </w:pPr>
+      <w:r>
+        <w:rPr>
+          <w:b/>
+          <w:bCs/>
+          <w:sz w:val="28"/>
+          <w:szCs w:val="28"/>
+        </w:rPr>
+        <w:t xml:space="preserve">Run </w:t>
+      </w:r>
+    </w:p>
+    <w:p>
+      <w:pPr>
+        <w:pStyle w:val="ListParagraph"/>
+        <w:numPr>
+          <w:ilvl w:val="3"/>
+          <w:numId w:val="3"/>
+        </w:numPr>
+        <w:rPr>
+          <w:b/>
+          <w:bCs/>
+          <w:sz w:val="28"/>
+          <w:szCs w:val="28"/>
+        </w:rPr>
+      </w:pPr>
+      <w:r>
+        <w:rPr>
+          <w:b/>
+          <w:bCs/>
+          <w:sz w:val="28"/>
+          <w:szCs w:val="28"/>
+        </w:rPr>
+        <w:t>Look into 3 states</w:t>
+      </w:r>
+      <w:r>
+        <w:rPr>
+          <w:b/>
+          <w:bCs/>
+          <w:sz w:val="28"/>
+          <w:szCs w:val="28"/>
+        </w:rPr>
+        <w:t xml:space="preserve"> </w:t>
+      </w:r>
+      <w:r>
+        <w:rPr>
+          <w:b/>
+          <w:bCs/>
+          <w:sz w:val="28"/>
+          <w:szCs w:val="28"/>
+        </w:rPr>
+        <w:sym w:font="Wingdings" w:char="F0E0"/>
+      </w:r>
+      <w:r>
+        <w:rPr>
+          <w:b/>
+          <w:bCs/>
+          <w:sz w:val="28"/>
+          <w:szCs w:val="28"/>
+        </w:rPr>
+        <w:t xml:space="preserve"> 6 states</w:t>
+      </w:r>
+    </w:p>
+    <w:p>
+      <w:pPr>
+        <w:pStyle w:val="ListParagraph"/>
+        <w:numPr>
+          <w:ilvl w:val="3"/>
+          <w:numId w:val="3"/>
+        </w:numPr>
+        <w:rPr>
+          <w:b/>
+          <w:bCs/>
+          <w:sz w:val="28"/>
+          <w:szCs w:val="28"/>
+        </w:rPr>
+      </w:pPr>
+      <w:r>
+        <w:rPr>
+          <w:b/>
+          <w:bCs/>
+          <w:sz w:val="28"/>
+          <w:szCs w:val="28"/>
+        </w:rPr>
+        <w:lastRenderedPageBreak/>
+        <w:t xml:space="preserve">Grab 1 single data for </w:t>
+      </w:r>
+      <w:r>
+        <w:rPr>
+          <w:b/>
+          <w:bCs/>
+          <w:sz w:val="28"/>
+          <w:szCs w:val="28"/>
+        </w:rPr>
+        <w:t>1 ground parameter</w:t>
+      </w:r>
+      <w:r>
+        <w:rPr>
+          <w:b/>
+          <w:bCs/>
+          <w:sz w:val="28"/>
+          <w:szCs w:val="28"/>
+        </w:rPr>
+        <w:t xml:space="preserve"> for 1 gait motion</w:t>
+      </w:r>
+    </w:p>
+    <w:p>
+      <w:pPr>
+        <w:pStyle w:val="ListParagraph"/>
+        <w:numPr>
+          <w:ilvl w:val="1"/>
+          <w:numId w:val="3"/>
+        </w:numPr>
+        <w:rPr>
+          <w:b/>
+          <w:bCs/>
+          <w:sz w:val="28"/>
+          <w:szCs w:val="28"/>
+        </w:rPr>
+      </w:pPr>
+      <w:r>
+        <w:rPr>
+          <w:b/>
+          <w:bCs/>
+          <w:sz w:val="28"/>
+          <w:szCs w:val="28"/>
+        </w:rPr>
+        <w:t>Graphs</w:t>
+      </w:r>
+    </w:p>
+    <w:p>
+      <w:pPr>
+        <w:pStyle w:val="ListParagraph"/>
+        <w:numPr>
+          <w:ilvl w:val="2"/>
+          <w:numId w:val="3"/>
+        </w:numPr>
+        <w:rPr>
+          <w:b/>
+          <w:bCs/>
+          <w:sz w:val="28"/>
+          <w:szCs w:val="28"/>
+        </w:rPr>
+      </w:pPr>
+      <w:r>
+        <w:rPr>
+          <w:b/>
+          <w:bCs/>
+          <w:sz w:val="28"/>
+          <w:szCs w:val="28"/>
+        </w:rPr>
+        <w:t>Save variables into csv</w:t>
+      </w:r>
+    </w:p>
+    <w:p>
+      <w:pPr>
+        <w:pStyle w:val="ListParagraph"/>
+        <w:numPr>
+          <w:ilvl w:val="3"/>
+          <w:numId w:val="3"/>
+        </w:numPr>
+        <w:rPr>
+          <w:b/>
+          <w:bCs/>
+          <w:strike/>
+          <w:sz w:val="28"/>
+          <w:szCs w:val="28"/>
+        </w:rPr>
+      </w:pPr>
+      <w:r>
+        <w:rPr>
+          <w:b/>
+          <w:bCs/>
+          <w:strike/>
+          <w:sz w:val="28"/>
+          <w:szCs w:val="28"/>
+        </w:rPr>
+        <w:t>Epoch History Loss w/ min max range (of each batch)</w:t>
+      </w:r>
+    </w:p>
+    <w:p>
+      <w:pPr>
+        <w:pStyle w:val="ListParagraph"/>
+        <w:numPr>
+          <w:ilvl w:val="4"/>
+          <w:numId w:val="3"/>
+        </w:numPr>
+        <w:rPr>
+          <w:b/>
+          <w:bCs/>
+          <w:strike/>
+          <w:sz w:val="28"/>
+          <w:szCs w:val="28"/>
+        </w:rPr>
+      </w:pPr>
+      <w:r>
+        <w:rPr>
+          <w:b/>
+          <w:bCs/>
+          <w:strike/>
+          <w:sz w:val="28"/>
+          <w:szCs w:val="28"/>
+        </w:rPr>
+        <w:t>Return these variables</w:t>
+      </w:r>
+    </w:p>
+    <w:p>
+      <w:pPr>
+        <w:pStyle w:val="ListParagraph"/>
+        <w:numPr>
+          <w:ilvl w:val="3"/>
+          <w:numId w:val="3"/>
+        </w:numPr>
+        <w:rPr>
+          <w:b/>
+          <w:bCs/>
+          <w:strike/>
+          <w:sz w:val="28"/>
+          <w:szCs w:val="28"/>
+        </w:rPr>
+      </w:pPr>
+      <w:r>
+        <w:rPr>
+          <w:b/>
+          <w:bCs/>
+          <w:strike/>
+          <w:sz w:val="28"/>
+          <w:szCs w:val="28"/>
+        </w:rPr>
+        <w:t>Avg Trajectory Error Loss with min and max</w:t>
+      </w:r>
+    </w:p>
+    <w:p>
+      <w:pPr>
+        <w:pStyle w:val="ListParagraph"/>
+        <w:numPr>
+          <w:ilvl w:val="4"/>
+          <w:numId w:val="3"/>
+        </w:numPr>
+        <w:rPr>
+          <w:b/>
+          <w:bCs/>
+          <w:strike/>
+          <w:sz w:val="28"/>
+          <w:szCs w:val="28"/>
+        </w:rPr>
+      </w:pPr>
+      <w:r>
+        <w:rPr>
+          <w:b/>
+          <w:bCs/>
+          <w:strike/>
+          <w:sz w:val="28"/>
+          <w:szCs w:val="28"/>
+        </w:rPr>
+        <w:t xml:space="preserve">Error vs. </w:t>
+      </w:r>
+      <w:proofErr w:type="spellStart"/>
+      <w:r>
+        <w:rPr>
+          <w:b/>
+          <w:bCs/>
+          <w:strike/>
+          <w:sz w:val="28"/>
+          <w:szCs w:val="28"/>
+        </w:rPr>
+        <w:t>Traj</w:t>
+      </w:r>
+      <w:proofErr w:type="spellEnd"/>
+      <w:r>
+        <w:rPr>
+          <w:b/>
+          <w:bCs/>
+          <w:strike/>
+          <w:sz w:val="28"/>
+          <w:szCs w:val="28"/>
+        </w:rPr>
+        <w:t xml:space="preserve"> #</w:t>
+      </w:r>
+    </w:p>
+    <w:p>
+      <w:pPr>
+        <w:pStyle w:val="ListParagraph"/>
+        <w:numPr>
+          <w:ilvl w:val="3"/>
+          <w:numId w:val="3"/>
+        </w:numPr>
+        <w:rPr>
+          <w:b/>
+          <w:bCs/>
+          <w:strike/>
+          <w:sz w:val="28"/>
+          <w:szCs w:val="28"/>
+        </w:rPr>
+      </w:pPr>
+      <w:r>
+        <w:rPr>
+          <w:b/>
+          <w:bCs/>
+          <w:strike/>
+          <w:sz w:val="28"/>
+          <w:szCs w:val="28"/>
+        </w:rPr>
+        <w:t>Plot average value of trajectory w/ min max using data from all batches</w:t>
+      </w:r>
+      <w:r>
+        <w:rPr>
+          <w:b/>
+          <w:bCs/>
+          <w:strike/>
           <w:sz w:val="28"/>
           <w:szCs w:val="28"/>
         </w:rPr>
@@ -414,6 +1138,30 @@
       <w:pPr>
         <w:pStyle w:val="ListParagraph"/>
         <w:numPr>
+          <w:ilvl w:val="4"/>
+          <w:numId w:val="3"/>
+        </w:numPr>
+        <w:rPr>
+          <w:b/>
+          <w:bCs/>
+          <w:sz w:val="28"/>
+          <w:szCs w:val="28"/>
+        </w:rPr>
+      </w:pPr>
+      <w:r>
+        <w:rPr>
+          <w:b/>
+          <w:bCs/>
+          <w:sz w:val="28"/>
+          <w:szCs w:val="28"/>
+        </w:rPr>
+        <w:t>Overlay with ground truth</w:t>
+      </w:r>
+    </w:p>
+    <w:p>
+      <w:pPr>
+        <w:pStyle w:val="ListParagraph"/>
+        <w:numPr>
           <w:ilvl w:val="3"/>
           <w:numId w:val="3"/>
         </w:numPr>
@@ -431,7 +1179,31 @@
           <w:sz w:val="28"/>
           <w:szCs w:val="28"/>
         </w:rPr>
-        <w:t>Epoch (Max 10,000 – Good)</w:t>
+        <w:t>Graph test data</w:t>
+      </w:r>
+    </w:p>
+    <w:p>
+      <w:pPr>
+        <w:pStyle w:val="ListParagraph"/>
+        <w:numPr>
+          <w:ilvl w:val="2"/>
+          <w:numId w:val="3"/>
+        </w:numPr>
+        <w:rPr>
+          <w:b/>
+          <w:bCs/>
+          <w:sz w:val="28"/>
+          <w:szCs w:val="28"/>
+        </w:rPr>
+      </w:pPr>
+      <w:r>
+        <w:rPr>
+          <w:b/>
+          <w:bCs/>
+          <w:sz w:val="28"/>
+          <w:szCs w:val="28"/>
+        </w:rPr>
+        <w:t>Collected Data</w:t>
       </w:r>
     </w:p>
     <w:p>
@@ -455,8 +1227,19 @@
           <w:sz w:val="28"/>
           <w:szCs w:val="28"/>
         </w:rPr>
-        <w:t>Loss Weights</w:t>
-      </w:r>
+        <w:t xml:space="preserve">Update </w:t>
+      </w:r>
+      <w:proofErr w:type="spellStart"/>
+      <w:r>
+        <w:rPr>
+          <w:b/>
+          <w:bCs/>
+          <w:sz w:val="28"/>
+          <w:szCs w:val="28"/>
+        </w:rPr>
+        <w:t>readSimData</w:t>
+      </w:r>
+      <w:proofErr w:type="spellEnd"/>
     </w:p>
     <w:p>
       <w:pPr>
@@ -479,7 +1262,7 @@
           <w:sz w:val="28"/>
           <w:szCs w:val="28"/>
         </w:rPr>
-        <w:t>Layer</w:t>
+        <w:t xml:space="preserve">Difference in ground parameters </w:t>
       </w:r>
     </w:p>
     <w:p>
@@ -496,15 +1279,43 @@
           <w:szCs w:val="28"/>
         </w:rPr>
       </w:pPr>
-      <w:r>
-        <w:rPr>
-          <w:b/>
-          <w:bCs/>
-          <w:sz w:val="28"/>
-          <w:szCs w:val="28"/>
-        </w:rPr>
-        <w:t>Exploding &amp; Contracting (Define # of layers)</w:t>
-      </w:r>
+      <w:proofErr w:type="spellStart"/>
+      <w:r>
+        <w:rPr>
+          <w:b/>
+          <w:bCs/>
+          <w:sz w:val="28"/>
+          <w:szCs w:val="28"/>
+        </w:rPr>
+        <w:t>Kp</w:t>
+      </w:r>
+      <w:proofErr w:type="spellEnd"/>
+    </w:p>
+    <w:p>
+      <w:pPr>
+        <w:pStyle w:val="ListParagraph"/>
+        <w:numPr>
+          <w:ilvl w:val="4"/>
+          <w:numId w:val="3"/>
+        </w:numPr>
+        <w:rPr>
+          <w:b/>
+          <w:bCs/>
+          <w:sz w:val="28"/>
+          <w:szCs w:val="28"/>
+        </w:rPr>
+      </w:pPr>
+      <w:proofErr w:type="spellStart"/>
+      <w:r>
+        <w:rPr>
+          <w:b/>
+          <w:bCs/>
+          <w:sz w:val="28"/>
+          <w:szCs w:val="28"/>
+        </w:rPr>
+        <w:t>Kd</w:t>
+      </w:r>
+      <w:proofErr w:type="spellEnd"/>
     </w:p>
     <w:p>
       <w:pPr>
@@ -527,464 +1338,7 @@
           <w:sz w:val="28"/>
           <w:szCs w:val="28"/>
         </w:rPr>
-        <w:t>Learning Rate (1e-4)</w:t>
-      </w:r>
-    </w:p>
-    <w:p>
-      <w:pPr>
-        <w:pStyle w:val="ListParagraph"/>
-        <w:numPr>
-          <w:ilvl w:val="1"/>
-          <w:numId w:val="3"/>
-        </w:numPr>
-        <w:rPr>
-          <w:b/>
-          <w:bCs/>
-          <w:strike/>
-          <w:sz w:val="28"/>
-          <w:szCs w:val="28"/>
-        </w:rPr>
-      </w:pPr>
-      <w:r>
-        <w:rPr>
-          <w:b/>
-          <w:bCs/>
-          <w:strike/>
-          <w:sz w:val="28"/>
-          <w:szCs w:val="28"/>
-        </w:rPr>
-        <w:t>Augment data and on NN structure (Dakota)</w:t>
-      </w:r>
-    </w:p>
-    <w:p>
-      <w:pPr>
-        <w:pStyle w:val="ListParagraph"/>
-        <w:numPr>
-          <w:ilvl w:val="1"/>
-          <w:numId w:val="3"/>
-        </w:numPr>
-        <w:rPr>
-          <w:b/>
-          <w:bCs/>
-          <w:sz w:val="28"/>
-          <w:szCs w:val="28"/>
-        </w:rPr>
-      </w:pPr>
-      <w:r>
-        <w:rPr>
-          <w:b/>
-          <w:bCs/>
-          <w:sz w:val="28"/>
-          <w:szCs w:val="28"/>
-        </w:rPr>
-        <w:t>Prediction on experimental data</w:t>
-      </w:r>
-      <w:r>
-        <w:rPr>
-          <w:b/>
-          <w:bCs/>
-          <w:sz w:val="28"/>
-          <w:szCs w:val="28"/>
-        </w:rPr>
-        <w:t xml:space="preserve"> (Sriram) </w:t>
-      </w:r>
-    </w:p>
-    <w:p>
-      <w:pPr>
-        <w:pStyle w:val="ListParagraph"/>
-        <w:numPr>
-          <w:ilvl w:val="2"/>
-          <w:numId w:val="3"/>
-        </w:numPr>
-        <w:rPr>
-          <w:b/>
-          <w:bCs/>
-          <w:sz w:val="28"/>
-          <w:szCs w:val="28"/>
-        </w:rPr>
-      </w:pPr>
-      <w:r>
-        <w:rPr>
-          <w:b/>
-          <w:bCs/>
-          <w:sz w:val="28"/>
-          <w:szCs w:val="28"/>
-        </w:rPr>
-        <w:t>Test Stand</w:t>
-      </w:r>
-    </w:p>
-    <w:p>
-      <w:pPr>
-        <w:pStyle w:val="ListParagraph"/>
-        <w:numPr>
-          <w:ilvl w:val="2"/>
-          <w:numId w:val="3"/>
-        </w:numPr>
-        <w:rPr>
-          <w:b/>
-          <w:bCs/>
-          <w:strike/>
-          <w:sz w:val="28"/>
-          <w:szCs w:val="28"/>
-        </w:rPr>
-      </w:pPr>
-      <w:r>
-        <w:rPr>
-          <w:b/>
-          <w:bCs/>
-          <w:strike/>
-          <w:sz w:val="28"/>
-          <w:szCs w:val="28"/>
-        </w:rPr>
-        <w:t>Mulch</w:t>
-      </w:r>
-    </w:p>
-    <w:p>
-      <w:pPr>
-        <w:pStyle w:val="ListParagraph"/>
-        <w:numPr>
-          <w:ilvl w:val="2"/>
-          <w:numId w:val="3"/>
-        </w:numPr>
-        <w:rPr>
-          <w:b/>
-          <w:bCs/>
-          <w:sz w:val="28"/>
-          <w:szCs w:val="28"/>
-        </w:rPr>
-      </w:pPr>
-      <w:r>
-        <w:rPr>
-          <w:b/>
-          <w:bCs/>
-          <w:sz w:val="28"/>
-          <w:szCs w:val="28"/>
-        </w:rPr>
-        <w:t>Pebbles</w:t>
-      </w:r>
-    </w:p>
-    <w:p>
-      <w:pPr>
-        <w:pStyle w:val="ListParagraph"/>
-        <w:numPr>
-          <w:ilvl w:val="1"/>
-          <w:numId w:val="3"/>
-        </w:numPr>
-        <w:rPr>
-          <w:b/>
-          <w:bCs/>
-          <w:sz w:val="28"/>
-          <w:szCs w:val="28"/>
-        </w:rPr>
-      </w:pPr>
-      <w:r>
-        <w:rPr>
-          <w:b/>
-          <w:bCs/>
-          <w:sz w:val="28"/>
-          <w:szCs w:val="28"/>
-        </w:rPr>
-        <w:t>Champ</w:t>
-      </w:r>
-      <w:r>
-        <w:rPr>
-          <w:b/>
-          <w:bCs/>
-          <w:sz w:val="28"/>
-          <w:szCs w:val="28"/>
-        </w:rPr>
-        <w:t xml:space="preserve"> (Andrew)</w:t>
-      </w:r>
-    </w:p>
-    <w:p>
-      <w:pPr>
-        <w:pStyle w:val="ListParagraph"/>
-        <w:numPr>
-          <w:ilvl w:val="2"/>
-          <w:numId w:val="3"/>
-        </w:numPr>
-        <w:rPr>
-          <w:b/>
-          <w:bCs/>
-          <w:strike/>
-          <w:sz w:val="28"/>
-          <w:szCs w:val="28"/>
-        </w:rPr>
-      </w:pPr>
-      <w:r>
-        <w:rPr>
-          <w:b/>
-          <w:bCs/>
-          <w:strike/>
-          <w:sz w:val="28"/>
-          <w:szCs w:val="28"/>
-        </w:rPr>
-        <w:t>Split in train and validation and test</w:t>
-      </w:r>
-    </w:p>
-    <w:p>
-      <w:pPr>
-        <w:pStyle w:val="ListParagraph"/>
-        <w:numPr>
-          <w:ilvl w:val="2"/>
-          <w:numId w:val="3"/>
-        </w:numPr>
-        <w:rPr>
-          <w:b/>
-          <w:bCs/>
-          <w:strike/>
-          <w:sz w:val="28"/>
-          <w:szCs w:val="28"/>
-        </w:rPr>
-      </w:pPr>
-      <w:r>
-        <w:rPr>
-          <w:b/>
-          <w:bCs/>
-          <w:sz w:val="28"/>
-          <w:szCs w:val="28"/>
-        </w:rPr>
-        <w:t>Run w/ more layers</w:t>
-      </w:r>
-    </w:p>
-    <w:p>
-      <w:pPr>
-        <w:pStyle w:val="ListParagraph"/>
-        <w:numPr>
-          <w:ilvl w:val="2"/>
-          <w:numId w:val="3"/>
-        </w:numPr>
-        <w:rPr>
-          <w:b/>
-          <w:bCs/>
-          <w:sz w:val="28"/>
-          <w:szCs w:val="28"/>
-        </w:rPr>
-      </w:pPr>
-      <w:r>
-        <w:rPr>
-          <w:b/>
-          <w:bCs/>
-          <w:sz w:val="28"/>
-          <w:szCs w:val="28"/>
-        </w:rPr>
-        <w:t>Run on more dataset</w:t>
-      </w:r>
-    </w:p>
-    <w:p>
-      <w:pPr>
-        <w:pStyle w:val="ListParagraph"/>
-        <w:numPr>
-          <w:ilvl w:val="2"/>
-          <w:numId w:val="3"/>
-        </w:numPr>
-        <w:rPr>
-          <w:b/>
-          <w:bCs/>
-          <w:sz w:val="28"/>
-          <w:szCs w:val="28"/>
-        </w:rPr>
-      </w:pPr>
-      <w:r>
-        <w:rPr>
-          <w:b/>
-          <w:bCs/>
-          <w:sz w:val="28"/>
-          <w:szCs w:val="28"/>
-        </w:rPr>
-        <w:t>If poor results w/ varying speed  (but not explicitly stated in states), write code to parse speed and append to df</w:t>
-      </w:r>
-    </w:p>
-    <w:p>
-      <w:pPr>
-        <w:pStyle w:val="ListParagraph"/>
-        <w:numPr>
-          <w:ilvl w:val="2"/>
-          <w:numId w:val="3"/>
-        </w:numPr>
-        <w:rPr>
-          <w:b/>
-          <w:bCs/>
-          <w:sz w:val="28"/>
-          <w:szCs w:val="28"/>
-        </w:rPr>
-      </w:pPr>
-      <w:r>
-        <w:rPr>
-          <w:b/>
-          <w:bCs/>
-          <w:sz w:val="28"/>
-          <w:szCs w:val="28"/>
-        </w:rPr>
-        <w:t xml:space="preserve">Run </w:t>
-      </w:r>
-    </w:p>
-    <w:p>
-      <w:pPr>
-        <w:pStyle w:val="ListParagraph"/>
-        <w:numPr>
-          <w:ilvl w:val="3"/>
-          <w:numId w:val="3"/>
-        </w:numPr>
-        <w:rPr>
-          <w:b/>
-          <w:bCs/>
-          <w:sz w:val="28"/>
-          <w:szCs w:val="28"/>
-        </w:rPr>
-      </w:pPr>
-      <w:r>
-        <w:rPr>
-          <w:b/>
-          <w:bCs/>
-          <w:sz w:val="28"/>
-          <w:szCs w:val="28"/>
-        </w:rPr>
-        <w:lastRenderedPageBreak/>
-        <w:t>Look into 3 states</w:t>
-      </w:r>
-      <w:r>
-        <w:rPr>
-          <w:b/>
-          <w:bCs/>
-          <w:sz w:val="28"/>
-          <w:szCs w:val="28"/>
-        </w:rPr>
-        <w:t xml:space="preserve"> </w:t>
-      </w:r>
-      <w:r>
-        <w:rPr>
-          <w:b/>
-          <w:bCs/>
-          <w:sz w:val="28"/>
-          <w:szCs w:val="28"/>
-        </w:rPr>
-        <w:sym w:font="Wingdings" w:char="F0E0"/>
-      </w:r>
-      <w:r>
-        <w:rPr>
-          <w:b/>
-          <w:bCs/>
-          <w:sz w:val="28"/>
-          <w:szCs w:val="28"/>
-        </w:rPr>
-        <w:t xml:space="preserve"> 6 states</w:t>
-      </w:r>
-    </w:p>
-    <w:p>
-      <w:pPr>
-        <w:pStyle w:val="ListParagraph"/>
-        <w:numPr>
-          <w:ilvl w:val="3"/>
-          <w:numId w:val="3"/>
-        </w:numPr>
-        <w:rPr>
-          <w:b/>
-          <w:bCs/>
-          <w:sz w:val="28"/>
-          <w:szCs w:val="28"/>
-        </w:rPr>
-      </w:pPr>
-      <w:r>
-        <w:rPr>
-          <w:b/>
-          <w:bCs/>
-          <w:sz w:val="28"/>
-          <w:szCs w:val="28"/>
-        </w:rPr>
-        <w:t xml:space="preserve">Grab 1 single data for </w:t>
-      </w:r>
-      <w:r>
-        <w:rPr>
-          <w:b/>
-          <w:bCs/>
-          <w:sz w:val="28"/>
-          <w:szCs w:val="28"/>
-        </w:rPr>
-        <w:t>1 ground parameter</w:t>
-      </w:r>
-      <w:r>
-        <w:rPr>
-          <w:b/>
-          <w:bCs/>
-          <w:sz w:val="28"/>
-          <w:szCs w:val="28"/>
-        </w:rPr>
-        <w:t xml:space="preserve"> for 1 gait motion</w:t>
-      </w:r>
-    </w:p>
-    <w:p>
-      <w:pPr>
-        <w:pStyle w:val="ListParagraph"/>
-        <w:numPr>
-          <w:ilvl w:val="1"/>
-          <w:numId w:val="3"/>
-        </w:numPr>
-        <w:rPr>
-          <w:b/>
-          <w:bCs/>
-          <w:sz w:val="28"/>
-          <w:szCs w:val="28"/>
-        </w:rPr>
-      </w:pPr>
-      <w:r>
-        <w:rPr>
-          <w:b/>
-          <w:bCs/>
-          <w:sz w:val="28"/>
-          <w:szCs w:val="28"/>
-        </w:rPr>
-        <w:t>Graphs</w:t>
-      </w:r>
-    </w:p>
-    <w:p>
-      <w:pPr>
-        <w:pStyle w:val="ListParagraph"/>
-        <w:numPr>
-          <w:ilvl w:val="2"/>
-          <w:numId w:val="3"/>
-        </w:numPr>
-        <w:rPr>
-          <w:b/>
-          <w:bCs/>
-          <w:sz w:val="28"/>
-          <w:szCs w:val="28"/>
-        </w:rPr>
-      </w:pPr>
-      <w:r>
-        <w:rPr>
-          <w:b/>
-          <w:bCs/>
-          <w:sz w:val="28"/>
-          <w:szCs w:val="28"/>
-        </w:rPr>
-        <w:t>Save variables into csv</w:t>
-      </w:r>
-    </w:p>
-    <w:p>
-      <w:pPr>
-        <w:pStyle w:val="ListParagraph"/>
-        <w:numPr>
-          <w:ilvl w:val="3"/>
-          <w:numId w:val="3"/>
-        </w:numPr>
-        <w:rPr>
-          <w:b/>
-          <w:bCs/>
-          <w:strike/>
-          <w:sz w:val="28"/>
-          <w:szCs w:val="28"/>
-        </w:rPr>
-      </w:pPr>
-      <w:r>
-        <w:rPr>
-          <w:b/>
-          <w:bCs/>
-          <w:strike/>
-          <w:sz w:val="28"/>
-          <w:szCs w:val="28"/>
-        </w:rPr>
-        <w:t>Epoch History Loss w/ min max range (of each batch)</w:t>
+        <w:t>Speed</w:t>
       </w:r>
     </w:p>
     <w:p>
@@ -997,345 +1351,6 @@
         <w:rPr>
           <w:b/>
           <w:bCs/>
-          <w:strike/>
-          <w:sz w:val="28"/>
-          <w:szCs w:val="28"/>
-        </w:rPr>
-      </w:pPr>
-      <w:r>
-        <w:rPr>
-          <w:b/>
-          <w:bCs/>
-          <w:strike/>
-          <w:sz w:val="28"/>
-          <w:szCs w:val="28"/>
-        </w:rPr>
-        <w:t>Return these variables</w:t>
-      </w:r>
-    </w:p>
-    <w:p>
-      <w:pPr>
-        <w:pStyle w:val="ListParagraph"/>
-        <w:numPr>
-          <w:ilvl w:val="3"/>
-          <w:numId w:val="3"/>
-        </w:numPr>
-        <w:rPr>
-          <w:b/>
-          <w:bCs/>
-          <w:strike/>
-          <w:sz w:val="28"/>
-          <w:szCs w:val="28"/>
-        </w:rPr>
-      </w:pPr>
-      <w:r>
-        <w:rPr>
-          <w:b/>
-          <w:bCs/>
-          <w:strike/>
-          <w:sz w:val="28"/>
-          <w:szCs w:val="28"/>
-        </w:rPr>
-        <w:t>Avg Trajectory Error Loss with min and max</w:t>
-      </w:r>
-    </w:p>
-    <w:p>
-      <w:pPr>
-        <w:pStyle w:val="ListParagraph"/>
-        <w:numPr>
-          <w:ilvl w:val="4"/>
-          <w:numId w:val="3"/>
-        </w:numPr>
-        <w:rPr>
-          <w:b/>
-          <w:bCs/>
-          <w:strike/>
-          <w:sz w:val="28"/>
-          <w:szCs w:val="28"/>
-        </w:rPr>
-      </w:pPr>
-      <w:r>
-        <w:rPr>
-          <w:b/>
-          <w:bCs/>
-          <w:strike/>
-          <w:sz w:val="28"/>
-          <w:szCs w:val="28"/>
-        </w:rPr>
-        <w:t>Error vs. Traj #</w:t>
-      </w:r>
-    </w:p>
-    <w:p>
-      <w:pPr>
-        <w:pStyle w:val="ListParagraph"/>
-        <w:numPr>
-          <w:ilvl w:val="3"/>
-          <w:numId w:val="3"/>
-        </w:numPr>
-        <w:rPr>
-          <w:b/>
-          <w:bCs/>
-          <w:sz w:val="28"/>
-          <w:szCs w:val="28"/>
-        </w:rPr>
-      </w:pPr>
-      <w:r>
-        <w:rPr>
-          <w:b/>
-          <w:bCs/>
-          <w:sz w:val="28"/>
-          <w:szCs w:val="28"/>
-        </w:rPr>
-        <w:t>Plot each states at different speed on the same graph</w:t>
-      </w:r>
-      <w:r>
-        <w:rPr>
-          <w:b/>
-          <w:bCs/>
-          <w:sz w:val="28"/>
-          <w:szCs w:val="28"/>
-        </w:rPr>
-        <w:t xml:space="preserve"> (Andrew)</w:t>
-      </w:r>
-    </w:p>
-    <w:p>
-      <w:pPr>
-        <w:pStyle w:val="ListParagraph"/>
-        <w:numPr>
-          <w:ilvl w:val="3"/>
-          <w:numId w:val="3"/>
-        </w:numPr>
-        <w:rPr>
-          <w:b/>
-          <w:bCs/>
-          <w:strike/>
-          <w:sz w:val="28"/>
-          <w:szCs w:val="28"/>
-        </w:rPr>
-      </w:pPr>
-      <w:r>
-        <w:rPr>
-          <w:b/>
-          <w:bCs/>
-          <w:strike/>
-          <w:sz w:val="28"/>
-          <w:szCs w:val="28"/>
-        </w:rPr>
-        <w:t>Plot average value of trajectory w/ min max using data from all batches</w:t>
-      </w:r>
-      <w:r>
-        <w:rPr>
-          <w:b/>
-          <w:bCs/>
-          <w:strike/>
-          <w:sz w:val="28"/>
-          <w:szCs w:val="28"/>
-        </w:rPr>
-        <w:t xml:space="preserve"> (Sriram)</w:t>
-      </w:r>
-    </w:p>
-    <w:p>
-      <w:pPr>
-        <w:pStyle w:val="ListParagraph"/>
-        <w:numPr>
-          <w:ilvl w:val="4"/>
-          <w:numId w:val="3"/>
-        </w:numPr>
-        <w:rPr>
-          <w:b/>
-          <w:bCs/>
-          <w:sz w:val="28"/>
-          <w:szCs w:val="28"/>
-        </w:rPr>
-      </w:pPr>
-      <w:r>
-        <w:rPr>
-          <w:b/>
-          <w:bCs/>
-          <w:sz w:val="28"/>
-          <w:szCs w:val="28"/>
-        </w:rPr>
-        <w:t>Overlay with ground truth</w:t>
-      </w:r>
-    </w:p>
-    <w:p>
-      <w:pPr>
-        <w:pStyle w:val="ListParagraph"/>
-        <w:numPr>
-          <w:ilvl w:val="3"/>
-          <w:numId w:val="3"/>
-        </w:numPr>
-        <w:rPr>
-          <w:b/>
-          <w:bCs/>
-          <w:sz w:val="28"/>
-          <w:szCs w:val="28"/>
-        </w:rPr>
-      </w:pPr>
-      <w:r>
-        <w:rPr>
-          <w:b/>
-          <w:bCs/>
-          <w:sz w:val="28"/>
-          <w:szCs w:val="28"/>
-        </w:rPr>
-        <w:t>Graph test data</w:t>
-      </w:r>
-    </w:p>
-    <w:p>
-      <w:pPr>
-        <w:pStyle w:val="ListParagraph"/>
-        <w:numPr>
-          <w:ilvl w:val="2"/>
-          <w:numId w:val="3"/>
-        </w:numPr>
-        <w:rPr>
-          <w:b/>
-          <w:bCs/>
-          <w:sz w:val="28"/>
-          <w:szCs w:val="28"/>
-        </w:rPr>
-      </w:pPr>
-      <w:r>
-        <w:rPr>
-          <w:b/>
-          <w:bCs/>
-          <w:sz w:val="28"/>
-          <w:szCs w:val="28"/>
-        </w:rPr>
-        <w:t>Collected Data</w:t>
-      </w:r>
-    </w:p>
-    <w:p>
-      <w:pPr>
-        <w:pStyle w:val="ListParagraph"/>
-        <w:numPr>
-          <w:ilvl w:val="3"/>
-          <w:numId w:val="3"/>
-        </w:numPr>
-        <w:rPr>
-          <w:b/>
-          <w:bCs/>
-          <w:sz w:val="28"/>
-          <w:szCs w:val="28"/>
-        </w:rPr>
-      </w:pPr>
-      <w:r>
-        <w:rPr>
-          <w:b/>
-          <w:bCs/>
-          <w:sz w:val="28"/>
-          <w:szCs w:val="28"/>
-        </w:rPr>
-        <w:t>Update readSimData</w:t>
-      </w:r>
-    </w:p>
-    <w:p>
-      <w:pPr>
-        <w:pStyle w:val="ListParagraph"/>
-        <w:numPr>
-          <w:ilvl w:val="3"/>
-          <w:numId w:val="3"/>
-        </w:numPr>
-        <w:rPr>
-          <w:b/>
-          <w:bCs/>
-          <w:sz w:val="28"/>
-          <w:szCs w:val="28"/>
-        </w:rPr>
-      </w:pPr>
-      <w:r>
-        <w:rPr>
-          <w:b/>
-          <w:bCs/>
-          <w:sz w:val="28"/>
-          <w:szCs w:val="28"/>
-        </w:rPr>
-        <w:t xml:space="preserve">Difference in ground parameters </w:t>
-      </w:r>
-    </w:p>
-    <w:p>
-      <w:pPr>
-        <w:pStyle w:val="ListParagraph"/>
-        <w:numPr>
-          <w:ilvl w:val="4"/>
-          <w:numId w:val="3"/>
-        </w:numPr>
-        <w:rPr>
-          <w:b/>
-          <w:bCs/>
-          <w:sz w:val="28"/>
-          <w:szCs w:val="28"/>
-        </w:rPr>
-      </w:pPr>
-      <w:r>
-        <w:rPr>
-          <w:b/>
-          <w:bCs/>
-          <w:sz w:val="28"/>
-          <w:szCs w:val="28"/>
-        </w:rPr>
-        <w:t>Kp</w:t>
-      </w:r>
-    </w:p>
-    <w:p>
-      <w:pPr>
-        <w:pStyle w:val="ListParagraph"/>
-        <w:numPr>
-          <w:ilvl w:val="4"/>
-          <w:numId w:val="3"/>
-        </w:numPr>
-        <w:rPr>
-          <w:b/>
-          <w:bCs/>
-          <w:sz w:val="28"/>
-          <w:szCs w:val="28"/>
-        </w:rPr>
-      </w:pPr>
-      <w:r>
-        <w:rPr>
-          <w:b/>
-          <w:bCs/>
-          <w:sz w:val="28"/>
-          <w:szCs w:val="28"/>
-        </w:rPr>
-        <w:t>Kd</w:t>
-      </w:r>
-    </w:p>
-    <w:p>
-      <w:pPr>
-        <w:pStyle w:val="ListParagraph"/>
-        <w:numPr>
-          <w:ilvl w:val="3"/>
-          <w:numId w:val="3"/>
-        </w:numPr>
-        <w:rPr>
-          <w:b/>
-          <w:bCs/>
-          <w:sz w:val="28"/>
-          <w:szCs w:val="28"/>
-        </w:rPr>
-      </w:pPr>
-      <w:r>
-        <w:rPr>
-          <w:b/>
-          <w:bCs/>
-          <w:sz w:val="28"/>
-          <w:szCs w:val="28"/>
-        </w:rPr>
-        <w:t>Speed</w:t>
-      </w:r>
-    </w:p>
-    <w:p>
-      <w:pPr>
-        <w:pStyle w:val="ListParagraph"/>
-        <w:numPr>
-          <w:ilvl w:val="4"/>
-          <w:numId w:val="3"/>
-        </w:numPr>
-        <w:rPr>
-          <w:b/>
-          <w:bCs/>
           <w:sz w:val="28"/>
           <w:szCs w:val="28"/>
         </w:rPr>
@@ -1348,30 +1363,6 @@
           <w:szCs w:val="28"/>
         </w:rPr>
         <w:t>Phase portrait</w:t>
-      </w:r>
-    </w:p>
-    <w:p>
-      <w:pPr>
-        <w:pStyle w:val="ListParagraph"/>
-        <w:numPr>
-          <w:ilvl w:val="2"/>
-          <w:numId w:val="3"/>
-        </w:numPr>
-        <w:rPr>
-          <w:b/>
-          <w:bCs/>
-          <w:sz w:val="28"/>
-          <w:szCs w:val="28"/>
-        </w:rPr>
-      </w:pPr>
-      <w:r>
-        <w:rPr>
-          <w:b/>
-          <w:bCs/>
-          <w:sz w:val="28"/>
-          <w:szCs w:val="28"/>
-        </w:rPr>
-        <w:t>Gyf of reconstruction &amp; Prediction over epochs</w:t>
       </w:r>
     </w:p>
     <w:p>

</xml_diff>

<commit_message>
Trained w/ Champ Model 5 in result section... Validation csv file issue to look into
</commit_message>
<xml_diff>
--- a/To Do.docx
+++ b/To Do.docx
@@ -136,27 +136,7 @@
           <w:sz w:val="28"/>
           <w:szCs w:val="28"/>
         </w:rPr>
-        <w:t xml:space="preserve">Different architecture (show </w:t>
-      </w:r>
-      <w:proofErr w:type="spellStart"/>
-      <w:r>
-        <w:rPr>
-          <w:b/>
-          <w:bCs/>
-          <w:sz w:val="28"/>
-          <w:szCs w:val="28"/>
-        </w:rPr>
-        <w:t>prev</w:t>
-      </w:r>
-      <w:proofErr w:type="spellEnd"/>
-      <w:r>
-        <w:rPr>
-          <w:b/>
-          <w:bCs/>
-          <w:sz w:val="28"/>
-          <w:szCs w:val="28"/>
-        </w:rPr>
-        <w:t xml:space="preserve"> models etc.)</w:t>
+        <w:t>Different architecture (show prev models etc.)</w:t>
       </w:r>
     </w:p>
     <w:p>
@@ -686,6 +666,30 @@
         <w:rPr>
           <w:b/>
           <w:bCs/>
+          <w:sz w:val="28"/>
+          <w:szCs w:val="28"/>
+        </w:rPr>
+      </w:pPr>
+      <w:r>
+        <w:rPr>
+          <w:b/>
+          <w:bCs/>
+          <w:sz w:val="28"/>
+          <w:szCs w:val="28"/>
+        </w:rPr>
+        <w:t>More trajectory in one batch</w:t>
+      </w:r>
+    </w:p>
+    <w:p>
+      <w:pPr>
+        <w:pStyle w:val="ListParagraph"/>
+        <w:numPr>
+          <w:ilvl w:val="2"/>
+          <w:numId w:val="3"/>
+        </w:numPr>
+        <w:rPr>
+          <w:b/>
+          <w:bCs/>
           <w:strike/>
           <w:sz w:val="28"/>
           <w:szCs w:val="28"/>
@@ -772,39 +776,8 @@
           <w:sz w:val="28"/>
           <w:szCs w:val="28"/>
         </w:rPr>
-        <w:t xml:space="preserve">If poor results w/ varying </w:t>
-      </w:r>
-      <w:proofErr w:type="gramStart"/>
-      <w:r>
-        <w:rPr>
-          <w:b/>
-          <w:bCs/>
-          <w:sz w:val="28"/>
-          <w:szCs w:val="28"/>
-        </w:rPr>
-        <w:t>speed  (</w:t>
-      </w:r>
-      <w:proofErr w:type="gramEnd"/>
-      <w:r>
-        <w:rPr>
-          <w:b/>
-          <w:bCs/>
-          <w:sz w:val="28"/>
-          <w:szCs w:val="28"/>
-        </w:rPr>
-        <w:t xml:space="preserve">but not explicitly stated in states), write code to parse speed and append to </w:t>
-      </w:r>
-      <w:proofErr w:type="spellStart"/>
-      <w:r>
-        <w:rPr>
-          <w:b/>
-          <w:bCs/>
-          <w:sz w:val="28"/>
-          <w:szCs w:val="28"/>
-        </w:rPr>
-        <w:t>df</w:t>
-      </w:r>
-      <w:proofErr w:type="spellEnd"/>
+        <w:t>If poor results w/ varying speed  (but not explicitly stated in states), write code to parse speed and append to df</w:t>
+      </w:r>
     </w:p>
     <w:p>
       <w:pPr>
@@ -1073,10 +1046,16 @@
           <w:sz w:val="28"/>
           <w:szCs w:val="28"/>
         </w:rPr>
-        <w:t xml:space="preserve">Error vs. </w:t>
-      </w:r>
-      <w:proofErr w:type="spellStart"/>
-      <w:r>
+        <w:t>Error vs. Traj #</w:t>
+      </w:r>
+    </w:p>
+    <w:p>
+      <w:pPr>
+        <w:pStyle w:val="ListParagraph"/>
+        <w:numPr>
+          <w:ilvl w:val="3"/>
+          <w:numId w:val="3"/>
+        </w:numPr>
         <w:rPr>
           <w:b/>
           <w:bCs/>
@@ -1084,9 +1063,7 @@
           <w:sz w:val="28"/>
           <w:szCs w:val="28"/>
         </w:rPr>
-        <w:t>Traj</w:t>
-      </w:r>
-      <w:proofErr w:type="spellEnd"/>
+      </w:pPr>
       <w:r>
         <w:rPr>
           <w:b/>
@@ -1095,7 +1072,41 @@
           <w:sz w:val="28"/>
           <w:szCs w:val="28"/>
         </w:rPr>
-        <w:t xml:space="preserve"> #</w:t>
+        <w:t>Plot average value of trajectory w/ min max using data from all batches</w:t>
+      </w:r>
+      <w:r>
+        <w:rPr>
+          <w:b/>
+          <w:bCs/>
+          <w:strike/>
+          <w:sz w:val="28"/>
+          <w:szCs w:val="28"/>
+        </w:rPr>
+        <w:t xml:space="preserve"> (Sriram)</w:t>
+      </w:r>
+    </w:p>
+    <w:p>
+      <w:pPr>
+        <w:pStyle w:val="ListParagraph"/>
+        <w:numPr>
+          <w:ilvl w:val="4"/>
+          <w:numId w:val="3"/>
+        </w:numPr>
+        <w:rPr>
+          <w:b/>
+          <w:bCs/>
+          <w:sz w:val="28"/>
+          <w:szCs w:val="28"/>
+        </w:rPr>
+      </w:pPr>
+      <w:r>
+        <w:rPr>
+          <w:b/>
+          <w:bCs/>
+          <w:sz w:val="28"/>
+          <w:szCs w:val="28"/>
+        </w:rPr>
+        <w:t>Overlay with ground truth</w:t>
       </w:r>
     </w:p>
     <w:p>
@@ -1108,30 +1119,90 @@
         <w:rPr>
           <w:b/>
           <w:bCs/>
-          <w:strike/>
-          <w:sz w:val="28"/>
-          <w:szCs w:val="28"/>
-        </w:rPr>
-      </w:pPr>
-      <w:r>
-        <w:rPr>
-          <w:b/>
-          <w:bCs/>
-          <w:strike/>
-          <w:sz w:val="28"/>
-          <w:szCs w:val="28"/>
-        </w:rPr>
-        <w:t>Plot average value of trajectory w/ min max using data from all batches</w:t>
-      </w:r>
-      <w:r>
-        <w:rPr>
-          <w:b/>
-          <w:bCs/>
-          <w:strike/>
-          <w:sz w:val="28"/>
-          <w:szCs w:val="28"/>
-        </w:rPr>
-        <w:t xml:space="preserve"> (Sriram)</w:t>
+          <w:sz w:val="28"/>
+          <w:szCs w:val="28"/>
+        </w:rPr>
+      </w:pPr>
+      <w:r>
+        <w:rPr>
+          <w:b/>
+          <w:bCs/>
+          <w:sz w:val="28"/>
+          <w:szCs w:val="28"/>
+        </w:rPr>
+        <w:t>Graph test data</w:t>
+      </w:r>
+    </w:p>
+    <w:p>
+      <w:pPr>
+        <w:pStyle w:val="ListParagraph"/>
+        <w:numPr>
+          <w:ilvl w:val="2"/>
+          <w:numId w:val="3"/>
+        </w:numPr>
+        <w:rPr>
+          <w:b/>
+          <w:bCs/>
+          <w:sz w:val="28"/>
+          <w:szCs w:val="28"/>
+        </w:rPr>
+      </w:pPr>
+      <w:r>
+        <w:rPr>
+          <w:b/>
+          <w:bCs/>
+          <w:sz w:val="28"/>
+          <w:szCs w:val="28"/>
+        </w:rPr>
+        <w:t>Collected Data</w:t>
+      </w:r>
+    </w:p>
+    <w:p>
+      <w:pPr>
+        <w:pStyle w:val="ListParagraph"/>
+        <w:numPr>
+          <w:ilvl w:val="3"/>
+          <w:numId w:val="3"/>
+        </w:numPr>
+        <w:rPr>
+          <w:b/>
+          <w:bCs/>
+          <w:sz w:val="28"/>
+          <w:szCs w:val="28"/>
+        </w:rPr>
+      </w:pPr>
+      <w:r>
+        <w:rPr>
+          <w:b/>
+          <w:bCs/>
+          <w:sz w:val="28"/>
+          <w:szCs w:val="28"/>
+        </w:rPr>
+        <w:t>Update readSimData</w:t>
+      </w:r>
+    </w:p>
+    <w:p>
+      <w:pPr>
+        <w:pStyle w:val="ListParagraph"/>
+        <w:numPr>
+          <w:ilvl w:val="3"/>
+          <w:numId w:val="3"/>
+        </w:numPr>
+        <w:rPr>
+          <w:b/>
+          <w:bCs/>
+          <w:sz w:val="28"/>
+          <w:szCs w:val="28"/>
+        </w:rPr>
+      </w:pPr>
+      <w:r>
+        <w:rPr>
+          <w:b/>
+          <w:bCs/>
+          <w:sz w:val="28"/>
+          <w:szCs w:val="28"/>
+        </w:rPr>
+        <w:t xml:space="preserve">Difference in ground parameters </w:t>
       </w:r>
     </w:p>
     <w:p>
@@ -1155,114 +1226,7 @@
           <w:sz w:val="28"/>
           <w:szCs w:val="28"/>
         </w:rPr>
-        <w:t>Overlay with ground truth</w:t>
-      </w:r>
-    </w:p>
-    <w:p>
-      <w:pPr>
-        <w:pStyle w:val="ListParagraph"/>
-        <w:numPr>
-          <w:ilvl w:val="3"/>
-          <w:numId w:val="3"/>
-        </w:numPr>
-        <w:rPr>
-          <w:b/>
-          <w:bCs/>
-          <w:sz w:val="28"/>
-          <w:szCs w:val="28"/>
-        </w:rPr>
-      </w:pPr>
-      <w:r>
-        <w:rPr>
-          <w:b/>
-          <w:bCs/>
-          <w:sz w:val="28"/>
-          <w:szCs w:val="28"/>
-        </w:rPr>
-        <w:t>Graph test data</w:t>
-      </w:r>
-    </w:p>
-    <w:p>
-      <w:pPr>
-        <w:pStyle w:val="ListParagraph"/>
-        <w:numPr>
-          <w:ilvl w:val="2"/>
-          <w:numId w:val="3"/>
-        </w:numPr>
-        <w:rPr>
-          <w:b/>
-          <w:bCs/>
-          <w:sz w:val="28"/>
-          <w:szCs w:val="28"/>
-        </w:rPr>
-      </w:pPr>
-      <w:r>
-        <w:rPr>
-          <w:b/>
-          <w:bCs/>
-          <w:sz w:val="28"/>
-          <w:szCs w:val="28"/>
-        </w:rPr>
-        <w:t>Collected Data</w:t>
-      </w:r>
-    </w:p>
-    <w:p>
-      <w:pPr>
-        <w:pStyle w:val="ListParagraph"/>
-        <w:numPr>
-          <w:ilvl w:val="3"/>
-          <w:numId w:val="3"/>
-        </w:numPr>
-        <w:rPr>
-          <w:b/>
-          <w:bCs/>
-          <w:sz w:val="28"/>
-          <w:szCs w:val="28"/>
-        </w:rPr>
-      </w:pPr>
-      <w:r>
-        <w:rPr>
-          <w:b/>
-          <w:bCs/>
-          <w:sz w:val="28"/>
-          <w:szCs w:val="28"/>
-        </w:rPr>
-        <w:t xml:space="preserve">Update </w:t>
-      </w:r>
-      <w:proofErr w:type="spellStart"/>
-      <w:r>
-        <w:rPr>
-          <w:b/>
-          <w:bCs/>
-          <w:sz w:val="28"/>
-          <w:szCs w:val="28"/>
-        </w:rPr>
-        <w:t>readSimData</w:t>
-      </w:r>
-      <w:proofErr w:type="spellEnd"/>
-    </w:p>
-    <w:p>
-      <w:pPr>
-        <w:pStyle w:val="ListParagraph"/>
-        <w:numPr>
-          <w:ilvl w:val="3"/>
-          <w:numId w:val="3"/>
-        </w:numPr>
-        <w:rPr>
-          <w:b/>
-          <w:bCs/>
-          <w:sz w:val="28"/>
-          <w:szCs w:val="28"/>
-        </w:rPr>
-      </w:pPr>
-      <w:r>
-        <w:rPr>
-          <w:b/>
-          <w:bCs/>
-          <w:sz w:val="28"/>
-          <w:szCs w:val="28"/>
-        </w:rPr>
-        <w:t xml:space="preserve">Difference in ground parameters </w:t>
+        <w:t>Kp</w:t>
       </w:r>
     </w:p>
     <w:p>
@@ -1279,33 +1243,6 @@
           <w:szCs w:val="28"/>
         </w:rPr>
       </w:pPr>
-      <w:proofErr w:type="spellStart"/>
-      <w:r>
-        <w:rPr>
-          <w:b/>
-          <w:bCs/>
-          <w:sz w:val="28"/>
-          <w:szCs w:val="28"/>
-        </w:rPr>
-        <w:t>Kp</w:t>
-      </w:r>
-      <w:proofErr w:type="spellEnd"/>
-    </w:p>
-    <w:p>
-      <w:pPr>
-        <w:pStyle w:val="ListParagraph"/>
-        <w:numPr>
-          <w:ilvl w:val="4"/>
-          <w:numId w:val="3"/>
-        </w:numPr>
-        <w:rPr>
-          <w:b/>
-          <w:bCs/>
-          <w:sz w:val="28"/>
-          <w:szCs w:val="28"/>
-        </w:rPr>
-      </w:pPr>
-      <w:proofErr w:type="spellStart"/>
       <w:r>
         <w:rPr>
           <w:b/>
@@ -1315,7 +1252,6 @@
         </w:rPr>
         <w:t>Kd</w:t>
       </w:r>
-      <w:proofErr w:type="spellEnd"/>
     </w:p>
     <w:p>
       <w:pPr>

</xml_diff>

<commit_message>
Results with different ReLU and tanh activation functions
</commit_message>
<xml_diff>
--- a/To Do.docx
+++ b/To Do.docx
@@ -136,7 +136,27 @@
           <w:sz w:val="28"/>
           <w:szCs w:val="28"/>
         </w:rPr>
-        <w:t>Different architecture (show prev models etc.)</w:t>
+        <w:t xml:space="preserve">Different architecture (show </w:t>
+      </w:r>
+      <w:proofErr w:type="spellStart"/>
+      <w:r>
+        <w:rPr>
+          <w:b/>
+          <w:bCs/>
+          <w:sz w:val="28"/>
+          <w:szCs w:val="28"/>
+        </w:rPr>
+        <w:t>prev</w:t>
+      </w:r>
+      <w:proofErr w:type="spellEnd"/>
+      <w:r>
+        <w:rPr>
+          <w:b/>
+          <w:bCs/>
+          <w:sz w:val="28"/>
+          <w:szCs w:val="28"/>
+        </w:rPr>
+        <w:t xml:space="preserve"> models etc.)</w:t>
       </w:r>
     </w:p>
     <w:p>
@@ -524,14 +544,16 @@
         <w:rPr>
           <w:b/>
           <w:bCs/>
-          <w:sz w:val="28"/>
-          <w:szCs w:val="28"/>
-        </w:rPr>
-      </w:pPr>
-      <w:r>
-        <w:rPr>
-          <w:b/>
-          <w:bCs/>
+          <w:strike/>
+          <w:sz w:val="28"/>
+          <w:szCs w:val="28"/>
+        </w:rPr>
+      </w:pPr>
+      <w:r>
+        <w:rPr>
+          <w:b/>
+          <w:bCs/>
+          <w:strike/>
           <w:sz w:val="28"/>
           <w:szCs w:val="28"/>
         </w:rPr>
@@ -541,6 +563,7 @@
         <w:rPr>
           <w:b/>
           <w:bCs/>
+          <w:strike/>
           <w:sz w:val="28"/>
           <w:szCs w:val="28"/>
         </w:rPr>
@@ -609,14 +632,16 @@
         <w:rPr>
           <w:b/>
           <w:bCs/>
-          <w:sz w:val="28"/>
-          <w:szCs w:val="28"/>
-        </w:rPr>
-      </w:pPr>
-      <w:r>
-        <w:rPr>
-          <w:b/>
-          <w:bCs/>
+          <w:strike/>
+          <w:sz w:val="28"/>
+          <w:szCs w:val="28"/>
+        </w:rPr>
+      </w:pPr>
+      <w:r>
+        <w:rPr>
+          <w:b/>
+          <w:bCs/>
+          <w:strike/>
           <w:sz w:val="28"/>
           <w:szCs w:val="28"/>
         </w:rPr>
@@ -666,14 +691,16 @@
         <w:rPr>
           <w:b/>
           <w:bCs/>
-          <w:sz w:val="28"/>
-          <w:szCs w:val="28"/>
-        </w:rPr>
-      </w:pPr>
-      <w:r>
-        <w:rPr>
-          <w:b/>
-          <w:bCs/>
+          <w:strike/>
+          <w:sz w:val="28"/>
+          <w:szCs w:val="28"/>
+        </w:rPr>
+      </w:pPr>
+      <w:r>
+        <w:rPr>
+          <w:b/>
+          <w:bCs/>
+          <w:strike/>
           <w:sz w:val="28"/>
           <w:szCs w:val="28"/>
         </w:rPr>
@@ -725,6 +752,7 @@
         <w:rPr>
           <w:b/>
           <w:bCs/>
+          <w:strike/>
           <w:sz w:val="28"/>
           <w:szCs w:val="28"/>
         </w:rPr>
@@ -776,7 +804,7 @@
           <w:sz w:val="28"/>
           <w:szCs w:val="28"/>
         </w:rPr>
-        <w:t>If poor results w/ varying speed  (but not explicitly stated in states), write code to parse speed and append to df</w:t>
+        <w:t>Run w/ different activation</w:t>
       </w:r>
     </w:p>
     <w:p>
@@ -800,6 +828,61 @@
           <w:sz w:val="28"/>
           <w:szCs w:val="28"/>
         </w:rPr>
+        <w:t xml:space="preserve">If poor results w/ varying </w:t>
+      </w:r>
+      <w:proofErr w:type="gramStart"/>
+      <w:r>
+        <w:rPr>
+          <w:b/>
+          <w:bCs/>
+          <w:sz w:val="28"/>
+          <w:szCs w:val="28"/>
+        </w:rPr>
+        <w:t>speed  (</w:t>
+      </w:r>
+      <w:proofErr w:type="gramEnd"/>
+      <w:r>
+        <w:rPr>
+          <w:b/>
+          <w:bCs/>
+          <w:sz w:val="28"/>
+          <w:szCs w:val="28"/>
+        </w:rPr>
+        <w:t xml:space="preserve">but not explicitly stated in states), write code to parse speed and append to </w:t>
+      </w:r>
+      <w:proofErr w:type="spellStart"/>
+      <w:r>
+        <w:rPr>
+          <w:b/>
+          <w:bCs/>
+          <w:sz w:val="28"/>
+          <w:szCs w:val="28"/>
+        </w:rPr>
+        <w:t>df</w:t>
+      </w:r>
+      <w:proofErr w:type="spellEnd"/>
+    </w:p>
+    <w:p>
+      <w:pPr>
+        <w:pStyle w:val="ListParagraph"/>
+        <w:numPr>
+          <w:ilvl w:val="2"/>
+          <w:numId w:val="3"/>
+        </w:numPr>
+        <w:rPr>
+          <w:b/>
+          <w:bCs/>
+          <w:sz w:val="28"/>
+          <w:szCs w:val="28"/>
+        </w:rPr>
+      </w:pPr>
+      <w:r>
+        <w:rPr>
+          <w:b/>
+          <w:bCs/>
+          <w:sz w:val="28"/>
+          <w:szCs w:val="28"/>
+        </w:rPr>
         <w:t xml:space="preserve">Run </w:t>
       </w:r>
     </w:p>
@@ -824,6 +907,7 @@
           <w:sz w:val="28"/>
           <w:szCs w:val="28"/>
         </w:rPr>
+        <w:lastRenderedPageBreak/>
         <w:t>Look into 3 states</w:t>
       </w:r>
       <w:r>
@@ -875,7 +959,6 @@
           <w:sz w:val="28"/>
           <w:szCs w:val="28"/>
         </w:rPr>
-        <w:lastRenderedPageBreak/>
         <w:t xml:space="preserve">Grab 1 single data for </w:t>
       </w:r>
       <w:r>
@@ -1046,7 +1129,29 @@
           <w:sz w:val="28"/>
           <w:szCs w:val="28"/>
         </w:rPr>
-        <w:t>Error vs. Traj #</w:t>
+        <w:t xml:space="preserve">Error vs. </w:t>
+      </w:r>
+      <w:proofErr w:type="spellStart"/>
+      <w:r>
+        <w:rPr>
+          <w:b/>
+          <w:bCs/>
+          <w:strike/>
+          <w:sz w:val="28"/>
+          <w:szCs w:val="28"/>
+        </w:rPr>
+        <w:t>Traj</w:t>
+      </w:r>
+      <w:proofErr w:type="spellEnd"/>
+      <w:r>
+        <w:rPr>
+          <w:b/>
+          <w:bCs/>
+          <w:strike/>
+          <w:sz w:val="28"/>
+          <w:szCs w:val="28"/>
+        </w:rPr>
+        <w:t xml:space="preserve"> #</w:t>
       </w:r>
     </w:p>
     <w:p>
@@ -1178,8 +1283,19 @@
           <w:sz w:val="28"/>
           <w:szCs w:val="28"/>
         </w:rPr>
-        <w:t>Update readSimData</w:t>
-      </w:r>
+        <w:t xml:space="preserve">Update </w:t>
+      </w:r>
+      <w:proofErr w:type="spellStart"/>
+      <w:r>
+        <w:rPr>
+          <w:b/>
+          <w:bCs/>
+          <w:sz w:val="28"/>
+          <w:szCs w:val="28"/>
+        </w:rPr>
+        <w:t>readSimData</w:t>
+      </w:r>
+      <w:proofErr w:type="spellEnd"/>
     </w:p>
     <w:p>
       <w:pPr>
@@ -1219,6 +1335,7 @@
           <w:szCs w:val="28"/>
         </w:rPr>
       </w:pPr>
+      <w:proofErr w:type="spellStart"/>
       <w:r>
         <w:rPr>
           <w:b/>
@@ -1228,6 +1345,7 @@
         </w:rPr>
         <w:t>Kp</w:t>
       </w:r>
+      <w:proofErr w:type="spellEnd"/>
     </w:p>
     <w:p>
       <w:pPr>
@@ -1243,6 +1361,7 @@
           <w:szCs w:val="28"/>
         </w:rPr>
       </w:pPr>
+      <w:proofErr w:type="spellStart"/>
       <w:r>
         <w:rPr>
           <w:b/>
@@ -1252,6 +1371,7 @@
         </w:rPr>
         <w:t>Kd</w:t>
       </w:r>
+      <w:proofErr w:type="spellEnd"/>
     </w:p>
     <w:p>
       <w:pPr>

</xml_diff>